<commit_message>
added link to favicon.ico
</commit_message>
<xml_diff>
--- a/download/Profil_Paul_Haller.docx
+++ b/download/Profil_Paul_Haller.docx
@@ -6928,7 +6928,7 @@
       <w:rPr>
         <w:noProof/>
       </w:rPr>
-      <w:t>18. Juli 2020</w:t>
+      <w:t>24. Juli 2020</w:t>
     </w:r>
     <w:r>
       <w:rPr>
@@ -7026,7 +7026,7 @@
       <w:rPr>
         <w:noProof/>
       </w:rPr>
-      <w:t>18. Juli 2020</w:t>
+      <w:t>24. Juli 2020</w:t>
     </w:r>
     <w:r>
       <w:rPr>

</xml_diff>

<commit_message>
Updated projects and skills
</commit_message>
<xml_diff>
--- a/download/Profil_Paul_Haller.docx
+++ b/download/Profil_Paul_Haller.docx
@@ -555,7 +555,7 @@
         <w:rPr>
           <w:bCs/>
         </w:rPr>
-        <w:t>Lokalisierung der Ausführungslogik der Workflow Engine</w:t>
+        <w:t>Lokalisierung der Ausführungslogik der Workflow Engine mittels Docker Desktop</w:t>
       </w:r>
       <w:r>
         <w:rPr>
@@ -580,7 +580,7 @@
         <w:rPr>
           <w:bCs/>
         </w:rPr>
-        <w:t>Mitentwicklung im Team der Bilddatenverwaltung</w:t>
+        <w:t>Verteilung der Ausführungslogik auf einen Docker Host</w:t>
       </w:r>
       <w:r>
         <w:rPr>
@@ -605,6 +605,31 @@
         <w:rPr>
           <w:bCs/>
         </w:rPr>
+        <w:t>Mitentwicklung im Team der Bilddatenverwaltung</w:t>
+      </w:r>
+      <w:r>
+        <w:rPr>
+          <w:bCs/>
+        </w:rPr>
+        <w:t/>
+      </w:r>
+    </w:p>
+    <w:p>
+      <w:pPr>
+        <w:pStyle w:val="Ttigkeitsbeschreibung"/>
+        <w:numPr>
+          <w:ilvl w:val="0"/>
+          <w:numId w:val="13"/>
+        </w:numPr>
+        <w:ind w:left="1134" w:hanging="284"/>
+        <w:rPr>
+          <w:bCs/>
+        </w:rPr>
+      </w:pPr>
+      <w:r>
+        <w:rPr>
+          <w:bCs/>
+        </w:rPr>
         <w:t>Mitentwicklung im APEER Team</w:t>
       </w:r>
       <w:r>
@@ -667,7 +692,7 @@
         <w:rPr>
           <w:lang w:val="en-GB"/>
         </w:rPr>
-        <w:t>.NET, Docker, C#, WPF, git, Visual Studio</w:t>
+        <w:t>.NET, .NET core, Websockets, Docker, C#, WPF, git, Visual Studio</w:t>
       </w:r>
       <w:proofErr w:type="spellStart"/>
       <w:proofErr w:type="spellEnd"/>
@@ -728,7 +753,7 @@
           <w:bCs/>
           <w:lang w:val="en-GB"/>
         </w:rPr>
-        <w:t>Infrastruktur</w:t>
+        <w:t>Infrastruktur, DevOps</w:t>
       </w:r>
       <w:r>
         <w:rPr>
@@ -6636,7 +6661,7 @@
           <w:noProof/>
           <w:lang w:val="en-GB"/>
         </w:rPr>
-        <w:t>C#, .NET, WCF, WPF, Windows Forms, Java, Java Servlets, Spring, Hibernate, SQL, PL/SQL, HTML, JavaScript, CSS, AngularJS</w:t>
+        <w:t>C#, .NET, .NET core, WCF, WPF, Windows Forms, Java, Java Servlets, Spring, Hibernate, SQL, PL/SQL, HTML, JavaScript, CSS, AngularJS</w:t>
       </w:r>
     </w:p>
     <w:p>
@@ -6771,7 +6796,7 @@
           <w:noProof/>
           <w:lang w:val="en-GB"/>
         </w:rPr>
-        <w:t>JUnit, Mockito, NUnit, MS Test, MOQ, FluentAssertions, Build Server Umgebungen Jenkins, Bamboo und TFS</w:t>
+        <w:t>JUnit, Mockito, NUnit, xUnit, MOQ, FluentAssertions, Build Server Umgebungen Jenkins, Bamboo und TFS</w:t>
       </w:r>
     </w:p>
     <w:p>
@@ -6928,7 +6953,7 @@
       <w:rPr>
         <w:noProof/>
       </w:rPr>
-      <w:t>24. Juli 2020</w:t>
+      <w:t>30. Juli 2020</w:t>
     </w:r>
     <w:r>
       <w:rPr>
@@ -7026,7 +7051,7 @@
       <w:rPr>
         <w:noProof/>
       </w:rPr>
-      <w:t>24. Juli 2020</w:t>
+      <w:t>30. Juli 2020</w:t>
     </w:r>
     <w:r>
       <w:rPr>

</xml_diff>

<commit_message>
Update some unclear points
</commit_message>
<xml_diff>
--- a/download/Profil_Paul_Haller.docx
+++ b/download/Profil_Paul_Haller.docx
@@ -1822,7 +1822,7 @@
         <w:rPr>
           <w:bCs/>
         </w:rPr>
-        <w:t>Entwickeln eines Protokolls zur Kommunikation mit dem Steuerserver</w:t>
+        <w:t>Entwickeln eines Protokolls zur Kommunikation mit dem Steuerserver auf WebSocket Basis</w:t>
       </w:r>
       <w:r>
         <w:rPr>
@@ -3223,7 +3223,7 @@
         <w:rPr>
           <w:bCs/>
         </w:rPr>
-        <w:t>Refactoring, Umstellung auf WPF</w:t>
+        <w:t>Refactoring, Umstellung von Windows Forms auf WPF</w:t>
       </w:r>
       <w:r>
         <w:rPr>
@@ -7386,7 +7386,7 @@
       <w:rPr>
         <w:noProof/>
       </w:rPr>
-      <w:t>16. September 2021</w:t>
+      <w:t>29. September 2021</w:t>
     </w:r>
     <w:r>
       <w:rPr>
@@ -7484,7 +7484,7 @@
       <w:rPr>
         <w:noProof/>
       </w:rPr>
-      <w:t>16. September 2021</w:t>
+      <w:t>29. September 2021</w:t>
     </w:r>
     <w:r>
       <w:rPr>

</xml_diff>

<commit_message>
Zwei weitere Qualifikationen hinzugefügt
</commit_message>
<xml_diff>
--- a/download/Profil_Paul_Haller.docx
+++ b/download/Profil_Paul_Haller.docx
@@ -6614,6 +6614,154 @@
           <w:noProof/>
           <w:lang w:val="en-GB"/>
         </w:rPr>
+        <w:t>05/2022</w:t>
+      </w:r>
+      <w:r>
+        <w:rPr>
+          <w:lang w:val="en-GB"/>
+        </w:rPr>
+        <w:tab/>
+      </w:r>
+      <w:r>
+        <w:rPr>
+          <w:b/>
+          <w:lang w:val="en-GB"/>
+        </w:rPr>
+        <w:t>IT-Sicherheit für Webentwickler</w:t>
+      </w:r>
+    </w:p>
+    <w:p>
+      <w:pPr>
+        <w:pStyle w:val="Ttigkeitsbeschreibung"/>
+        <w:rPr>
+          <w:lang w:val="en-GB"/>
+        </w:rPr>
+      </w:pPr>
+      <w:r>
+        <w:rPr>
+          <w:lang w:val="en-GB"/>
+        </w:rPr>
+        <w:tab/>
+      </w:r>
+      <w:r>
+        <w:rPr>
+          <w:lang w:val="en-GB"/>
+        </w:rPr>
+        <w:tab/>
+      </w:r>
+      <w:r>
+        <w:rPr>
+          <w:lang w:val="en-GB"/>
+        </w:rPr>
+        <w:t>Kurs bei NewElements Nürnberg</w:t>
+      </w:r>
+    </w:p>
+    <w:p>
+      <w:pPr>
+        <w:tabs>
+          <w:tab w:val="clear" w:pos="2551"/>
+          <w:tab w:val="clear" w:pos="2778"/>
+          <w:tab w:val="left" w:pos="2835"/>
+          <w:tab w:val="left" w:pos="3060"/>
+        </w:tabs>
+        <w:rPr>
+          <w:noProof/>
+        </w:rPr>
+      </w:pPr>
+      <w:r>
+        <w:rPr>
+          <w:noProof/>
+        </w:rPr>
+        <w:t/>
+      </w:r>
+    </w:p>
+    <w:p>
+      <w:pPr>
+        <w:pStyle w:val="Ttigkeitsbeschreibung"/>
+        <w:rPr>
+          <w:b/>
+          <w:lang w:val="en-GB"/>
+        </w:rPr>
+      </w:pPr>
+      <w:r>
+        <w:rPr>
+          <w:noProof/>
+          <w:lang w:val="en-GB"/>
+        </w:rPr>
+        <w:t>05/2022</w:t>
+      </w:r>
+      <w:r>
+        <w:rPr>
+          <w:lang w:val="en-GB"/>
+        </w:rPr>
+        <w:tab/>
+      </w:r>
+      <w:r>
+        <w:rPr>
+          <w:b/>
+          <w:lang w:val="en-GB"/>
+        </w:rPr>
+        <w:t>IT-Sicherheit Kompaktkurs</w:t>
+      </w:r>
+    </w:p>
+    <w:p>
+      <w:pPr>
+        <w:pStyle w:val="Ttigkeitsbeschreibung"/>
+        <w:rPr>
+          <w:lang w:val="en-GB"/>
+        </w:rPr>
+      </w:pPr>
+      <w:r>
+        <w:rPr>
+          <w:lang w:val="en-GB"/>
+        </w:rPr>
+        <w:tab/>
+      </w:r>
+      <w:r>
+        <w:rPr>
+          <w:lang w:val="en-GB"/>
+        </w:rPr>
+        <w:tab/>
+      </w:r>
+      <w:r>
+        <w:rPr>
+          <w:lang w:val="en-GB"/>
+        </w:rPr>
+        <w:t>Kurs bei NewElements Nürnberg</w:t>
+      </w:r>
+    </w:p>
+    <w:p>
+      <w:pPr>
+        <w:tabs>
+          <w:tab w:val="clear" w:pos="2551"/>
+          <w:tab w:val="clear" w:pos="2778"/>
+          <w:tab w:val="left" w:pos="2835"/>
+          <w:tab w:val="left" w:pos="3060"/>
+        </w:tabs>
+        <w:rPr>
+          <w:noProof/>
+        </w:rPr>
+      </w:pPr>
+      <w:r>
+        <w:rPr>
+          <w:noProof/>
+        </w:rPr>
+        <w:t/>
+      </w:r>
+    </w:p>
+    <w:p>
+      <w:pPr>
+        <w:pStyle w:val="Ttigkeitsbeschreibung"/>
+        <w:rPr>
+          <w:b/>
+          <w:lang w:val="en-GB"/>
+        </w:rPr>
+      </w:pPr>
+      <w:r>
+        <w:rPr>
+          <w:noProof/>
+          <w:lang w:val="en-GB"/>
+        </w:rPr>
         <w:t>11/2020</w:t>
       </w:r>
       <w:r>
@@ -7684,7 +7832,7 @@
       <w:rPr>
         <w:noProof/>
       </w:rPr>
-      <w:t>18. Februar 2022</w:t>
+      <w:t>17. Mai 2022</w:t>
     </w:r>
     <w:r>
       <w:rPr>
@@ -7782,7 +7930,7 @@
       <w:rPr>
         <w:noProof/>
       </w:rPr>
-      <w:t>18. Februar 2022</w:t>
+      <w:t>17. Mai 2022</w:t>
     </w:r>
     <w:r>
       <w:rPr>

</xml_diff>

<commit_message>
Pom aktualisiert auf Java 17
</commit_message>
<xml_diff>
--- a/download/Profil_Paul_Haller.docx
+++ b/download/Profil_Paul_Haller.docx
@@ -7882,7 +7882,7 @@
       <w:rPr>
         <w:noProof/>
       </w:rPr>
-      <w:t>11. Mai 2023</w:t>
+      <w:t>12. Mai 2023</w:t>
     </w:r>
     <w:r>
       <w:rPr>
@@ -7980,7 +7980,7 @@
       <w:rPr>
         <w:noProof/>
       </w:rPr>
-      <w:t>11. Mai 2023</w:t>
+      <w:t>12. Mai 2023</w:t>
     </w:r>
     <w:r>
       <w:rPr>

</xml_diff>

<commit_message>
Kontaktdaten in CV eingebaut
</commit_message>
<xml_diff>
--- a/download/Profil_Paul_Haller.docx
+++ b/download/Profil_Paul_Haller.docx
@@ -106,15 +106,6 @@
           <w:tab w:val="left" w:pos="3060"/>
         </w:tabs>
       </w:pPr>
-      <w:r>
-        <w:rPr>
-          <w:rFonts w:ascii="Wingdings" w:hAnsi="Wingdings"/>
-        </w:rPr>
-        <w:t></w:t>
-      </w:r>
-      <w:r>
-        <w:t xml:space="preserve"> 0157 / 71750089</w:t>
-      </w:r>
     </w:p>
     <w:p>
       <w:pPr>
@@ -126,20 +117,19 @@
         </w:tabs>
       </w:pPr>
       <w:r>
-        <w:sym w:font="Wingdings" w:char="F02A"/>
+        <w:t>E-Mail:</w:t>
       </w:r>
       <w:r>
         <w:t xml:space="preserve"> </w:t>
       </w:r>
-      <w:r>
-        <w:t>paul.haller@isardev</w:t>
-      </w:r>
-      <w:r>
-        <w:t>.</w:t>
-      </w:r>
-      <w:r>
-        <w:t>de</w:t>
-      </w:r>
+      <w:hyperlink w:history="1" r:id="rId9">
+        <w:r>
+          <w:rPr>
+            <w:rStyle w:val="Hyperlink"/>
+          </w:rPr>
+          <w:t>paul.haller@isardev.de</w:t>
+        </w:r>
+      </w:hyperlink>
     </w:p>
     <w:p>
       <w:pPr>
@@ -149,7 +139,31 @@
           <w:tab w:val="left" w:pos="2835"/>
           <w:tab w:val="left" w:pos="3060"/>
         </w:tabs>
-      </w:pPr>
+        <w:rPr>
+          <w:lang w:val="en-GB"/>
+        </w:rPr>
+      </w:pPr>
+      <w:r>
+        <w:rPr>
+          <w:lang w:val="en-GB"/>
+        </w:rPr>
+        <w:t>X</w:t>
+      </w:r>
+      <w:r>
+        <w:rPr>
+          <w:lang w:val="en-GB"/>
+        </w:rPr>
+        <w:t xml:space="preserve">ING: </w:t>
+      </w:r>
+      <w:hyperlink w:history="1" r:id="rId10">
+        <w:r>
+          <w:rPr>
+            <w:rStyle w:val="Hyperlink"/>
+            <w:lang w:val="en-GB"/>
+          </w:rPr>
+          <w:t>https://www.xing.com/profile/Paul_Haller4</w:t>
+        </w:r>
+      </w:hyperlink>
     </w:p>
     <w:p>
       <w:pPr>
@@ -160,6 +174,17 @@
           <w:tab w:val="left" w:pos="3060"/>
         </w:tabs>
       </w:pPr>
+      <w:r>
+        <w:t xml:space="preserve">LinkedIn: </w:t>
+      </w:r>
+      <w:hyperlink w:history="1" r:id="rId11">
+        <w:r>
+          <w:rPr>
+            <w:rStyle w:val="Hyperlink"/>
+          </w:rPr>
+          <w:t>https://www.linkedin.com/in/paul-haller-44855419a/</w:t>
+        </w:r>
+      </w:hyperlink>
     </w:p>
     <w:p>
       <w:pPr>
@@ -182,7 +207,6 @@
       </w:pPr>
     </w:p>
     <w:p/>
-    <w:p/>
     <w:p>
       <w:pPr>
         <w:tabs>
@@ -258,7 +282,6 @@
       <w:pPr>
         <w:rPr>
           <w:rFonts w:ascii="Arial Black" w:hAnsi="Arial Black"/>
-          <w:lang w:val="en-GB"/>
         </w:rPr>
       </w:pPr>
       <w:r>
@@ -270,41 +293,23 @@
       <w:r>
         <w:rPr>
           <w:rFonts w:ascii="Arial Black" w:hAnsi="Arial Black"/>
-          <w:lang w:val="en-GB"/>
         </w:rPr>
         <w:t>Paul Haller</w:t>
       </w:r>
     </w:p>
     <w:p>
-      <w:pPr>
-        <w:rPr>
-          <w:lang w:val="en-GB"/>
-        </w:rPr>
-      </w:pPr>
-      <w:r>
-        <w:rPr>
-          <w:lang w:val="en-GB"/>
-        </w:rPr>
+      <w:r>
         <w:tab/>
       </w:r>
       <w:r>
-        <w:rPr>
-          <w:lang w:val="en-GB"/>
-        </w:rPr>
         <w:tab/>
       </w:r>
     </w:p>
     <w:p>
       <w:r>
-        <w:rPr>
-          <w:lang w:val="en-GB"/>
-        </w:rPr>
         <w:tab/>
       </w:r>
       <w:r>
-        <w:rPr>
-          <w:lang w:val="en-GB"/>
-        </w:rPr>
         <w:tab/>
       </w:r>
       <w:r>
@@ -329,7 +334,7 @@
                     </pic:cNvPicPr>
                   </pic:nvPicPr>
                   <pic:blipFill>
-                    <a:blip r:embed="rId9">
+                    <a:blip r:embed="rId12">
                       <a:extLst>
                         <a:ext uri="{28A0092B-C50C-407E-A947-70E740481C1C}">
                           <a14:useLocalDpi xmlns:a14="http://schemas.microsoft.com/office/drawing/2010/main" val="0"/>
@@ -7506,10 +7511,10 @@
       </w:r>
     </w:p>
     <w:sectPr>
-      <w:headerReference w:type="default" r:id="rId10"/>
-      <w:footerReference w:type="default" r:id="rId11"/>
-      <w:headerReference w:type="first" r:id="rId12"/>
-      <w:footerReference w:type="first" r:id="rId13"/>
+      <w:headerReference w:type="default" r:id="rId13"/>
+      <w:footerReference w:type="default" r:id="rId14"/>
+      <w:headerReference w:type="first" r:id="rId15"/>
+      <w:footerReference w:type="first" r:id="rId16"/>
       <w:pgSz w:w="11906" w:h="16838"/>
       <w:pgMar w:top="2315" w:right="1417" w:bottom="1134" w:left="1417" w:header="1417" w:footer="720" w:gutter="0"/>
       <w:cols w:space="720"/>
@@ -10072,6 +10077,18 @@
       <w:lang w:val="en-GB"/>
     </w:rPr>
   </w:style>
+  <w:style w:type="character" w:styleId="NichtaufgelsteErwhnung">
+    <w:name w:val="Unresolved Mention"/>
+    <w:basedOn w:val="Absatz-Standardschriftart"/>
+    <w:uiPriority w:val="99"/>
+    <w:semiHidden/>
+    <w:unhideWhenUsed/>
+    <w:rsid w:val="00B82C4E"/>
+    <w:rPr>
+      <w:color w:val="605E5C"/>
+      <w:shd w:val="clear" w:color="auto" w:fill="E1DFDD"/>
+    </w:rPr>
+  </w:style>
 </w:styles>
 </file>
 

</xml_diff>

<commit_message>
PG Conf 2024 eingebaut
</commit_message>
<xml_diff>
--- a/download/Profil_Paul_Haller.docx
+++ b/download/Profil_Paul_Haller.docx
@@ -7619,7 +7619,7 @@
       <w:rPr>
         <w:noProof/>
       </w:rPr>
-      <w:t>23. März 2024</w:t>
+      <w:t>11. April 2024</w:t>
     </w:r>
     <w:r>
       <w:rPr>
@@ -7717,7 +7717,7 @@
       <w:rPr>
         <w:noProof/>
       </w:rPr>
-      <w:t>23. März 2024</w:t>
+      <w:t>11. April 2024</w:t>
     </w:r>
     <w:r>
       <w:rPr>

</xml_diff>

<commit_message>
Ordnung der Sections umgestellt
</commit_message>
<xml_diff>
--- a/download/Profil_Paul_Haller.docx
+++ b/download/Profil_Paul_Haller.docx
@@ -841,32 +841,55 @@
           <w:tab w:val="left" w:pos="2835"/>
           <w:tab w:val="left" w:pos="3060"/>
         </w:tabs>
-      </w:pPr>
-      <w:r>
-        <w:t/>
-      </w:r>
-    </w:p>
-    <w:p>
-      <w:pPr>
-        <w:pStyle w:val="Ttigkeitsbeschreibung"/>
-        <w:rPr>
-          <w:b/>
-          <w:bCs/>
-        </w:rPr>
-      </w:pPr>
-      <w:r>
+        <w:rPr>
+          <w:lang w:val="en-GB"/>
+        </w:rPr>
+      </w:pPr>
+      <w:r>
+        <w:t/>
+      </w:r>
+      <w:proofErr w:type="spellStart"/>
+      <w:proofErr w:type="spellEnd"/>
+      <w:proofErr w:type="spellStart"/>
+      <w:proofErr w:type="spellEnd"/>
+      <w:proofErr w:type="spellStart"/>
+      <w:proofErr w:type="spellEnd"/>
+    </w:p>
+    <w:p>
+      <w:pPr>
+        <w:pStyle w:val="Ttigkeitsbeschreibung"/>
+        <w:rPr>
+          <w:b/>
+          <w:bCs/>
+          <w:lang w:val="en-GB"/>
+        </w:rPr>
+      </w:pPr>
+      <w:r>
+        <w:rPr>
+          <w:lang w:val="en-GB"/>
+        </w:rPr>
         <w:t>05/2024 - heute</w:t>
       </w:r>
-      <w:r>
+      <w:proofErr w:type="spellStart"/>
+      <w:proofErr w:type="spellEnd"/>
+      <w:proofErr w:type="spellStart"/>
+      <w:proofErr w:type="spellEnd"/>
+      <w:r>
+        <w:rPr>
+          <w:lang w:val="en-GB"/>
+        </w:rPr>
         <w:t xml:space="preserve">: </w:t>
       </w:r>
       <w:r>
         <w:rPr>
           <w:b/>
           <w:bCs/>
+          <w:lang w:val="en-GB"/>
         </w:rPr>
         <w:t>Senior-Softwareentwickler</w:t>
       </w:r>
+      <w:proofErr w:type="spellStart"/>
+      <w:proofErr w:type="spellEnd"/>
     </w:p>
     <w:p>
       <w:pPr>
@@ -875,12 +898,14 @@
         <w:rPr>
           <w:b/>
           <w:bCs/>
-        </w:rPr>
-      </w:pPr>
-      <w:r>
-        <w:rPr>
-          <w:b/>
-          <w:bCs/>
+          <w:lang w:val="en-GB"/>
+        </w:rPr>
+      </w:pPr>
+      <w:r>
+        <w:rPr>
+          <w:b/>
+          <w:bCs/>
+          <w:lang w:val="en-GB"/>
         </w:rPr>
         <w:t>DCSHub, PaxControl, GateControl</w:t>
       </w:r>
@@ -888,6 +913,7 @@
         <w:rPr>
           <w:b/>
           <w:bCs/>
+          <w:lang w:val="en-GB"/>
         </w:rPr>
         <w:t xml:space="preserve"> für</w:t>
       </w:r>
@@ -895,6 +921,7 @@
         <w:rPr>
           <w:b/>
           <w:bCs/>
+          <w:lang w:val="en-GB"/>
         </w:rPr>
         <w:t xml:space="preserve"> </w:t>
       </w:r>
@@ -903,6 +930,7 @@
           <w:b/>
           <w:bCs/>
           <w:noProof/>
+          <w:lang w:val="en-GB"/>
         </w:rPr>
         <w:t>airsphere GmbH</w:t>
       </w:r>
@@ -923,6 +951,8 @@
         </w:rPr>
         <w:t>Software für automatisierte Passagierabfertigung an Flughäfen</w:t>
       </w:r>
+      <w:proofErr w:type="spellStart"/>
+      <w:proofErr w:type="spellEnd"/>
       <w:r>
         <w:rPr>
           <w:bCs/>
@@ -1230,28 +1260,48 @@
       <w:r>
         <w:t/>
       </w:r>
-    </w:p>
-    <w:p>
-      <w:pPr>
-        <w:pStyle w:val="Ttigkeitsbeschreibung"/>
-        <w:rPr>
-          <w:b/>
-          <w:bCs/>
-        </w:rPr>
-      </w:pPr>
-      <w:r>
+      <w:proofErr w:type="spellStart"/>
+      <w:proofErr w:type="spellEnd"/>
+      <w:proofErr w:type="spellStart"/>
+      <w:proofErr w:type="spellEnd"/>
+      <w:proofErr w:type="spellStart"/>
+      <w:proofErr w:type="spellEnd"/>
+    </w:p>
+    <w:p>
+      <w:pPr>
+        <w:pStyle w:val="Ttigkeitsbeschreibung"/>
+        <w:rPr>
+          <w:b/>
+          <w:bCs/>
+          <w:lang w:val="en-GB"/>
+        </w:rPr>
+      </w:pPr>
+      <w:r>
+        <w:rPr>
+          <w:lang w:val="en-GB"/>
+        </w:rPr>
         <w:t>11/2021 - 12/2023</w:t>
       </w:r>
-      <w:r>
+      <w:proofErr w:type="spellStart"/>
+      <w:proofErr w:type="spellEnd"/>
+      <w:proofErr w:type="spellStart"/>
+      <w:proofErr w:type="spellEnd"/>
+      <w:r>
+        <w:rPr>
+          <w:lang w:val="en-GB"/>
+        </w:rPr>
         <w:t xml:space="preserve">: </w:t>
       </w:r>
       <w:r>
         <w:rPr>
           <w:b/>
           <w:bCs/>
+          <w:lang w:val="en-GB"/>
         </w:rPr>
         <w:t>Softwarearchitekt, Anforderungsanalyst, Senior-Softwareentwickler, Tester</w:t>
       </w:r>
+      <w:proofErr w:type="spellStart"/>
+      <w:proofErr w:type="spellEnd"/>
     </w:p>
     <w:p>
       <w:pPr>
@@ -1260,12 +1310,14 @@
         <w:rPr>
           <w:b/>
           <w:bCs/>
-        </w:rPr>
-      </w:pPr>
-      <w:r>
-        <w:rPr>
-          <w:b/>
-          <w:bCs/>
+          <w:lang w:val="en-GB"/>
+        </w:rPr>
+      </w:pPr>
+      <w:r>
+        <w:rPr>
+          <w:b/>
+          <w:bCs/>
+          <w:lang w:val="en-GB"/>
         </w:rPr>
         <w:t>Förderabwicklung</w:t>
       </w:r>
@@ -1273,6 +1325,7 @@
         <w:rPr>
           <w:b/>
           <w:bCs/>
+          <w:lang w:val="en-GB"/>
         </w:rPr>
         <w:t xml:space="preserve"> für</w:t>
       </w:r>
@@ -1280,6 +1333,7 @@
         <w:rPr>
           <w:b/>
           <w:bCs/>
+          <w:lang w:val="en-GB"/>
         </w:rPr>
         <w:t xml:space="preserve"> </w:t>
       </w:r>
@@ -1288,6 +1342,7 @@
           <w:b/>
           <w:bCs/>
           <w:noProof/>
+          <w:lang w:val="en-GB"/>
         </w:rPr>
         <w:t>StMELF</w:t>
       </w:r>
@@ -1308,6 +1363,8 @@
         </w:rPr>
         <w:t>Diverse Programme zur Abwicklung von Zahlungen für EU Förderungen</w:t>
       </w:r>
+      <w:proofErr w:type="spellStart"/>
+      <w:proofErr w:type="spellEnd"/>
       <w:r>
         <w:rPr>
           <w:bCs/>
@@ -1590,28 +1647,48 @@
       <w:r>
         <w:t/>
       </w:r>
-    </w:p>
-    <w:p>
-      <w:pPr>
-        <w:pStyle w:val="Ttigkeitsbeschreibung"/>
-        <w:rPr>
-          <w:b/>
-          <w:bCs/>
-        </w:rPr>
-      </w:pPr>
-      <w:r>
+      <w:proofErr w:type="spellStart"/>
+      <w:proofErr w:type="spellEnd"/>
+      <w:proofErr w:type="spellStart"/>
+      <w:proofErr w:type="spellEnd"/>
+      <w:proofErr w:type="spellStart"/>
+      <w:proofErr w:type="spellEnd"/>
+    </w:p>
+    <w:p>
+      <w:pPr>
+        <w:pStyle w:val="Ttigkeitsbeschreibung"/>
+        <w:rPr>
+          <w:b/>
+          <w:bCs/>
+          <w:lang w:val="en-GB"/>
+        </w:rPr>
+      </w:pPr>
+      <w:r>
+        <w:rPr>
+          <w:lang w:val="en-GB"/>
+        </w:rPr>
         <w:t>03/2021 - 10/2021</w:t>
       </w:r>
-      <w:r>
+      <w:proofErr w:type="spellStart"/>
+      <w:proofErr w:type="spellEnd"/>
+      <w:proofErr w:type="spellStart"/>
+      <w:proofErr w:type="spellEnd"/>
+      <w:r>
+        <w:rPr>
+          <w:lang w:val="en-GB"/>
+        </w:rPr>
         <w:t xml:space="preserve">: </w:t>
       </w:r>
       <w:r>
         <w:rPr>
           <w:b/>
           <w:bCs/>
+          <w:lang w:val="en-GB"/>
         </w:rPr>
         <w:t>Senior-Softwareentwickler</w:t>
       </w:r>
+      <w:proofErr w:type="spellStart"/>
+      <w:proofErr w:type="spellEnd"/>
     </w:p>
     <w:p>
       <w:pPr>
@@ -1620,12 +1697,14 @@
         <w:rPr>
           <w:b/>
           <w:bCs/>
-        </w:rPr>
-      </w:pPr>
-      <w:r>
-        <w:rPr>
-          <w:b/>
-          <w:bCs/>
+          <w:lang w:val="en-GB"/>
+        </w:rPr>
+      </w:pPr>
+      <w:r>
+        <w:rPr>
+          <w:b/>
+          <w:bCs/>
+          <w:lang w:val="en-GB"/>
         </w:rPr>
         <w:t>Produktekatalog-Tool</w:t>
       </w:r>
@@ -1633,6 +1712,7 @@
         <w:rPr>
           <w:b/>
           <w:bCs/>
+          <w:lang w:val="en-GB"/>
         </w:rPr>
         <w:t xml:space="preserve"> für</w:t>
       </w:r>
@@ -1640,6 +1720,7 @@
         <w:rPr>
           <w:b/>
           <w:bCs/>
+          <w:lang w:val="en-GB"/>
         </w:rPr>
         <w:t xml:space="preserve"> </w:t>
       </w:r>
@@ -1648,6 +1729,7 @@
           <w:b/>
           <w:bCs/>
           <w:noProof/>
+          <w:lang w:val="en-GB"/>
         </w:rPr>
         <w:t>Grollmus GmbH</w:t>
       </w:r>
@@ -1668,6 +1750,8 @@
         </w:rPr>
         <w:t>Erweiterung des bestehenden Produktekatalog-Tools um neue Funktionen und neue Schnittstellen</w:t>
       </w:r>
+      <w:proofErr w:type="spellStart"/>
+      <w:proofErr w:type="spellEnd"/>
       <w:r>
         <w:rPr>
           <w:bCs/>
@@ -1875,28 +1959,48 @@
       <w:r>
         <w:t/>
       </w:r>
-    </w:p>
-    <w:p>
-      <w:pPr>
-        <w:pStyle w:val="Ttigkeitsbeschreibung"/>
-        <w:rPr>
-          <w:b/>
-          <w:bCs/>
-        </w:rPr>
-      </w:pPr>
-      <w:r>
+      <w:proofErr w:type="spellStart"/>
+      <w:proofErr w:type="spellEnd"/>
+      <w:proofErr w:type="spellStart"/>
+      <w:proofErr w:type="spellEnd"/>
+      <w:proofErr w:type="spellStart"/>
+      <w:proofErr w:type="spellEnd"/>
+    </w:p>
+    <w:p>
+      <w:pPr>
+        <w:pStyle w:val="Ttigkeitsbeschreibung"/>
+        <w:rPr>
+          <w:b/>
+          <w:bCs/>
+          <w:lang w:val="en-GB"/>
+        </w:rPr>
+      </w:pPr>
+      <w:r>
+        <w:rPr>
+          <w:lang w:val="en-GB"/>
+        </w:rPr>
         <w:t>09/2019 - 12/2020</w:t>
       </w:r>
-      <w:r>
+      <w:proofErr w:type="spellStart"/>
+      <w:proofErr w:type="spellEnd"/>
+      <w:proofErr w:type="spellStart"/>
+      <w:proofErr w:type="spellEnd"/>
+      <w:r>
+        <w:rPr>
+          <w:lang w:val="en-GB"/>
+        </w:rPr>
         <w:t xml:space="preserve">: </w:t>
       </w:r>
       <w:r>
         <w:rPr>
           <w:b/>
           <w:bCs/>
+          <w:lang w:val="en-GB"/>
         </w:rPr>
         <w:t>Senior-Softwareentwickler</w:t>
       </w:r>
+      <w:proofErr w:type="spellStart"/>
+      <w:proofErr w:type="spellEnd"/>
     </w:p>
     <w:p>
       <w:pPr>
@@ -1905,12 +2009,14 @@
         <w:rPr>
           <w:b/>
           <w:bCs/>
-        </w:rPr>
-      </w:pPr>
-      <w:r>
-        <w:rPr>
-          <w:b/>
-          <w:bCs/>
+          <w:lang w:val="en-GB"/>
+        </w:rPr>
+      </w:pPr>
+      <w:r>
+        <w:rPr>
+          <w:b/>
+          <w:bCs/>
+          <w:lang w:val="en-GB"/>
         </w:rPr>
         <w:t>ZEN / APEER on-site</w:t>
       </w:r>
@@ -1918,6 +2024,7 @@
         <w:rPr>
           <w:b/>
           <w:bCs/>
+          <w:lang w:val="en-GB"/>
         </w:rPr>
         <w:t xml:space="preserve"> für</w:t>
       </w:r>
@@ -1925,6 +2032,7 @@
         <w:rPr>
           <w:b/>
           <w:bCs/>
+          <w:lang w:val="en-GB"/>
         </w:rPr>
         <w:t xml:space="preserve"> </w:t>
       </w:r>
@@ -1933,6 +2041,7 @@
           <w:b/>
           <w:bCs/>
           <w:noProof/>
+          <w:lang w:val="en-GB"/>
         </w:rPr>
         <w:t>Carl Zeiss Microscopy GmbH</w:t>
       </w:r>
@@ -1953,6 +2062,8 @@
         </w:rPr>
         <w:t>Kopplung der beiden Produkte ZEN (Rich Client .NET) und APEER (ASP.NET Core Webanwendung)</w:t>
       </w:r>
+      <w:proofErr w:type="spellStart"/>
+      <w:proofErr w:type="spellEnd"/>
       <w:r>
         <w:rPr>
           <w:bCs/>
@@ -2185,28 +2296,48 @@
       <w:r>
         <w:t/>
       </w:r>
-    </w:p>
-    <w:p>
-      <w:pPr>
-        <w:pStyle w:val="Ttigkeitsbeschreibung"/>
-        <w:rPr>
-          <w:b/>
-          <w:bCs/>
-        </w:rPr>
-      </w:pPr>
-      <w:r>
+      <w:proofErr w:type="spellStart"/>
+      <w:proofErr w:type="spellEnd"/>
+      <w:proofErr w:type="spellStart"/>
+      <w:proofErr w:type="spellEnd"/>
+      <w:proofErr w:type="spellStart"/>
+      <w:proofErr w:type="spellEnd"/>
+    </w:p>
+    <w:p>
+      <w:pPr>
+        <w:pStyle w:val="Ttigkeitsbeschreibung"/>
+        <w:rPr>
+          <w:b/>
+          <w:bCs/>
+          <w:lang w:val="en-GB"/>
+        </w:rPr>
+      </w:pPr>
+      <w:r>
+        <w:rPr>
+          <w:lang w:val="en-GB"/>
+        </w:rPr>
         <w:t>01/2019 - 06/2019</w:t>
       </w:r>
-      <w:r>
+      <w:proofErr w:type="spellStart"/>
+      <w:proofErr w:type="spellEnd"/>
+      <w:proofErr w:type="spellStart"/>
+      <w:proofErr w:type="spellEnd"/>
+      <w:r>
+        <w:rPr>
+          <w:lang w:val="en-GB"/>
+        </w:rPr>
         <w:t xml:space="preserve">: </w:t>
       </w:r>
       <w:r>
         <w:rPr>
           <w:b/>
           <w:bCs/>
+          <w:lang w:val="en-GB"/>
         </w:rPr>
         <w:t>Softwarearchitekt, Senior-Softwareentwickler, Tester</w:t>
       </w:r>
+      <w:proofErr w:type="spellStart"/>
+      <w:proofErr w:type="spellEnd"/>
     </w:p>
     <w:p>
       <w:pPr>
@@ -2215,12 +2346,14 @@
         <w:rPr>
           <w:b/>
           <w:bCs/>
-        </w:rPr>
-      </w:pPr>
-      <w:r>
-        <w:rPr>
-          <w:b/>
-          <w:bCs/>
+          <w:lang w:val="en-GB"/>
+        </w:rPr>
+      </w:pPr>
+      <w:r>
+        <w:rPr>
+          <w:b/>
+          <w:bCs/>
+          <w:lang w:val="en-GB"/>
         </w:rPr>
         <w:t>Infrastruktur, DevOps</w:t>
       </w:r>
@@ -2228,6 +2361,7 @@
         <w:rPr>
           <w:b/>
           <w:bCs/>
+          <w:lang w:val="en-GB"/>
         </w:rPr>
         <w:t xml:space="preserve"> für</w:t>
       </w:r>
@@ -2235,6 +2369,7 @@
         <w:rPr>
           <w:b/>
           <w:bCs/>
+          <w:lang w:val="en-GB"/>
         </w:rPr>
         <w:t xml:space="preserve"> </w:t>
       </w:r>
@@ -2243,6 +2378,7 @@
           <w:b/>
           <w:bCs/>
           <w:noProof/>
+          <w:lang w:val="en-GB"/>
         </w:rPr>
         <w:t>StMELF</w:t>
       </w:r>
@@ -2263,6 +2399,8 @@
         </w:rPr>
         <w:t>Aufbau und Wartung der Entwicklungsinfrastruktur inklusive Basis Bibliotheken</w:t>
       </w:r>
+      <w:proofErr w:type="spellStart"/>
+      <w:proofErr w:type="spellEnd"/>
       <w:r>
         <w:rPr>
           <w:bCs/>
@@ -2545,28 +2683,48 @@
       <w:r>
         <w:t/>
       </w:r>
-    </w:p>
-    <w:p>
-      <w:pPr>
-        <w:pStyle w:val="Ttigkeitsbeschreibung"/>
-        <w:rPr>
-          <w:b/>
-          <w:bCs/>
-        </w:rPr>
-      </w:pPr>
-      <w:r>
+      <w:proofErr w:type="spellStart"/>
+      <w:proofErr w:type="spellEnd"/>
+      <w:proofErr w:type="spellStart"/>
+      <w:proofErr w:type="spellEnd"/>
+      <w:proofErr w:type="spellStart"/>
+      <w:proofErr w:type="spellEnd"/>
+    </w:p>
+    <w:p>
+      <w:pPr>
+        <w:pStyle w:val="Ttigkeitsbeschreibung"/>
+        <w:rPr>
+          <w:b/>
+          <w:bCs/>
+          <w:lang w:val="en-GB"/>
+        </w:rPr>
+      </w:pPr>
+      <w:r>
+        <w:rPr>
+          <w:lang w:val="en-GB"/>
+        </w:rPr>
         <w:t>01/2018 - 12/2018</w:t>
       </w:r>
-      <w:r>
+      <w:proofErr w:type="spellStart"/>
+      <w:proofErr w:type="spellEnd"/>
+      <w:proofErr w:type="spellStart"/>
+      <w:proofErr w:type="spellEnd"/>
+      <w:r>
+        <w:rPr>
+          <w:lang w:val="en-GB"/>
+        </w:rPr>
         <w:t xml:space="preserve">: </w:t>
       </w:r>
       <w:r>
         <w:rPr>
           <w:b/>
           <w:bCs/>
+          <w:lang w:val="en-GB"/>
         </w:rPr>
         <w:t>Softwarearchitekt, Senior-Softwareentwickler, Tester</w:t>
       </w:r>
+      <w:proofErr w:type="spellStart"/>
+      <w:proofErr w:type="spellEnd"/>
     </w:p>
     <w:p>
       <w:pPr>
@@ -2575,12 +2733,14 @@
         <w:rPr>
           <w:b/>
           <w:bCs/>
-        </w:rPr>
-      </w:pPr>
-      <w:r>
-        <w:rPr>
-          <w:b/>
-          <w:bCs/>
+          <w:lang w:val="en-GB"/>
+        </w:rPr>
+      </w:pPr>
+      <w:r>
+        <w:rPr>
+          <w:b/>
+          <w:bCs/>
+          <w:lang w:val="en-GB"/>
         </w:rPr>
         <w:t>Förderabwicklung</w:t>
       </w:r>
@@ -2588,6 +2748,7 @@
         <w:rPr>
           <w:b/>
           <w:bCs/>
+          <w:lang w:val="en-GB"/>
         </w:rPr>
         <w:t xml:space="preserve"> für</w:t>
       </w:r>
@@ -2595,6 +2756,7 @@
         <w:rPr>
           <w:b/>
           <w:bCs/>
+          <w:lang w:val="en-GB"/>
         </w:rPr>
         <w:t xml:space="preserve"> </w:t>
       </w:r>
@@ -2603,6 +2765,7 @@
           <w:b/>
           <w:bCs/>
           <w:noProof/>
+          <w:lang w:val="en-GB"/>
         </w:rPr>
         <w:t>StMELF</w:t>
       </w:r>
@@ -2623,6 +2786,8 @@
         </w:rPr>
         <w:t>Diverse Programme zur Abwicklung von landwirtschaftlichen Förderungen</w:t>
       </w:r>
+      <w:proofErr w:type="spellStart"/>
+      <w:proofErr w:type="spellEnd"/>
       <w:r>
         <w:rPr>
           <w:bCs/>
@@ -2830,28 +2995,48 @@
       <w:r>
         <w:t/>
       </w:r>
-    </w:p>
-    <w:p>
-      <w:pPr>
-        <w:pStyle w:val="Ttigkeitsbeschreibung"/>
-        <w:rPr>
-          <w:b/>
-          <w:bCs/>
-        </w:rPr>
-      </w:pPr>
-      <w:r>
+      <w:proofErr w:type="spellStart"/>
+      <w:proofErr w:type="spellEnd"/>
+      <w:proofErr w:type="spellStart"/>
+      <w:proofErr w:type="spellEnd"/>
+      <w:proofErr w:type="spellStart"/>
+      <w:proofErr w:type="spellEnd"/>
+    </w:p>
+    <w:p>
+      <w:pPr>
+        <w:pStyle w:val="Ttigkeitsbeschreibung"/>
+        <w:rPr>
+          <w:b/>
+          <w:bCs/>
+          <w:lang w:val="en-GB"/>
+        </w:rPr>
+      </w:pPr>
+      <w:r>
+        <w:rPr>
+          <w:lang w:val="en-GB"/>
+        </w:rPr>
         <w:t>10/2017 - 08/2018</w:t>
       </w:r>
-      <w:r>
+      <w:proofErr w:type="spellStart"/>
+      <w:proofErr w:type="spellEnd"/>
+      <w:proofErr w:type="spellStart"/>
+      <w:proofErr w:type="spellEnd"/>
+      <w:r>
+        <w:rPr>
+          <w:lang w:val="en-GB"/>
+        </w:rPr>
         <w:t xml:space="preserve">: </w:t>
       </w:r>
       <w:r>
         <w:rPr>
           <w:b/>
           <w:bCs/>
+          <w:lang w:val="en-GB"/>
         </w:rPr>
         <w:t>Softwarearchitekt, Senior-Softwareentwickler</w:t>
       </w:r>
+      <w:proofErr w:type="spellStart"/>
+      <w:proofErr w:type="spellEnd"/>
     </w:p>
     <w:p>
       <w:pPr>
@@ -2860,12 +3045,14 @@
         <w:rPr>
           <w:b/>
           <w:bCs/>
-        </w:rPr>
-      </w:pPr>
-      <w:r>
-        <w:rPr>
-          <w:b/>
-          <w:bCs/>
+          <w:lang w:val="en-GB"/>
+        </w:rPr>
+      </w:pPr>
+      <w:r>
+        <w:rPr>
+          <w:b/>
+          <w:bCs/>
+          <w:lang w:val="en-GB"/>
         </w:rPr>
         <w:t>Software Parkplatz (SWP)</w:t>
       </w:r>
@@ -2873,6 +3060,7 @@
         <w:rPr>
           <w:b/>
           <w:bCs/>
+          <w:lang w:val="en-GB"/>
         </w:rPr>
         <w:t xml:space="preserve"> für</w:t>
       </w:r>
@@ -2880,6 +3068,7 @@
         <w:rPr>
           <w:b/>
           <w:bCs/>
+          <w:lang w:val="en-GB"/>
         </w:rPr>
         <w:t xml:space="preserve"> </w:t>
       </w:r>
@@ -2888,6 +3077,7 @@
           <w:b/>
           <w:bCs/>
           <w:noProof/>
+          <w:lang w:val="en-GB"/>
         </w:rPr>
         <w:t>jursaconsulting GmbH, AMG</w:t>
       </w:r>
@@ -2908,6 +3098,8 @@
         </w:rPr>
         <w:t>Ein Tool zur automatisierten Bereitstellung von Software für Testfahrzeuge</w:t>
       </w:r>
+      <w:proofErr w:type="spellStart"/>
+      <w:proofErr w:type="spellEnd"/>
       <w:r>
         <w:rPr>
           <w:bCs/>
@@ -3065,28 +3257,48 @@
       <w:r>
         <w:t/>
       </w:r>
-    </w:p>
-    <w:p>
-      <w:pPr>
-        <w:pStyle w:val="Ttigkeitsbeschreibung"/>
-        <w:rPr>
-          <w:b/>
-          <w:bCs/>
-        </w:rPr>
-      </w:pPr>
-      <w:r>
+      <w:proofErr w:type="spellStart"/>
+      <w:proofErr w:type="spellEnd"/>
+      <w:proofErr w:type="spellStart"/>
+      <w:proofErr w:type="spellEnd"/>
+      <w:proofErr w:type="spellStart"/>
+      <w:proofErr w:type="spellEnd"/>
+    </w:p>
+    <w:p>
+      <w:pPr>
+        <w:pStyle w:val="Ttigkeitsbeschreibung"/>
+        <w:rPr>
+          <w:b/>
+          <w:bCs/>
+          <w:lang w:val="en-GB"/>
+        </w:rPr>
+      </w:pPr>
+      <w:r>
+        <w:rPr>
+          <w:lang w:val="en-GB"/>
+        </w:rPr>
         <w:t>11/2015 - 12/2017</w:t>
       </w:r>
-      <w:r>
+      <w:proofErr w:type="spellStart"/>
+      <w:proofErr w:type="spellEnd"/>
+      <w:proofErr w:type="spellStart"/>
+      <w:proofErr w:type="spellEnd"/>
+      <w:r>
+        <w:rPr>
+          <w:lang w:val="en-GB"/>
+        </w:rPr>
         <w:t xml:space="preserve">: </w:t>
       </w:r>
       <w:r>
         <w:rPr>
           <w:b/>
           <w:bCs/>
+          <w:lang w:val="en-GB"/>
         </w:rPr>
         <w:t>Softwarearchitekt, Senior-Softwareentwickler, Tester</w:t>
       </w:r>
+      <w:proofErr w:type="spellStart"/>
+      <w:proofErr w:type="spellEnd"/>
     </w:p>
     <w:p>
       <w:pPr>
@@ -3095,12 +3307,14 @@
         <w:rPr>
           <w:b/>
           <w:bCs/>
-        </w:rPr>
-      </w:pPr>
-      <w:r>
-        <w:rPr>
-          <w:b/>
-          <w:bCs/>
+          <w:lang w:val="en-GB"/>
+        </w:rPr>
+      </w:pPr>
+      <w:r>
+        <w:rPr>
+          <w:b/>
+          <w:bCs/>
+          <w:lang w:val="en-GB"/>
         </w:rPr>
         <w:t>dbcopy</w:t>
       </w:r>
@@ -3108,6 +3322,7 @@
         <w:rPr>
           <w:b/>
           <w:bCs/>
+          <w:lang w:val="en-GB"/>
         </w:rPr>
         <w:t xml:space="preserve"> für</w:t>
       </w:r>
@@ -3115,6 +3330,7 @@
         <w:rPr>
           <w:b/>
           <w:bCs/>
+          <w:lang w:val="en-GB"/>
         </w:rPr>
         <w:t xml:space="preserve"> </w:t>
       </w:r>
@@ -3123,6 +3339,7 @@
           <w:b/>
           <w:bCs/>
           <w:noProof/>
+          <w:lang w:val="en-GB"/>
         </w:rPr>
         <w:t>StMELF</w:t>
       </w:r>
@@ -3143,6 +3360,8 @@
         </w:rPr>
         <w:t>Ein Tool zum Kopieren von Datenbank-Testdaten</w:t>
       </w:r>
+      <w:proofErr w:type="spellStart"/>
+      <w:proofErr w:type="spellEnd"/>
       <w:r>
         <w:rPr>
           <w:bCs/>
@@ -3325,28 +3544,48 @@
       <w:r>
         <w:t/>
       </w:r>
-    </w:p>
-    <w:p>
-      <w:pPr>
-        <w:pStyle w:val="Ttigkeitsbeschreibung"/>
-        <w:rPr>
-          <w:b/>
-          <w:bCs/>
-        </w:rPr>
-      </w:pPr>
-      <w:r>
+      <w:proofErr w:type="spellStart"/>
+      <w:proofErr w:type="spellEnd"/>
+      <w:proofErr w:type="spellStart"/>
+      <w:proofErr w:type="spellEnd"/>
+      <w:proofErr w:type="spellStart"/>
+      <w:proofErr w:type="spellEnd"/>
+    </w:p>
+    <w:p>
+      <w:pPr>
+        <w:pStyle w:val="Ttigkeitsbeschreibung"/>
+        <w:rPr>
+          <w:b/>
+          <w:bCs/>
+          <w:lang w:val="en-GB"/>
+        </w:rPr>
+      </w:pPr>
+      <w:r>
+        <w:rPr>
+          <w:lang w:val="en-GB"/>
+        </w:rPr>
         <w:t>01/2016 - 12/2016</w:t>
       </w:r>
-      <w:r>
+      <w:proofErr w:type="spellStart"/>
+      <w:proofErr w:type="spellEnd"/>
+      <w:proofErr w:type="spellStart"/>
+      <w:proofErr w:type="spellEnd"/>
+      <w:r>
+        <w:rPr>
+          <w:lang w:val="en-GB"/>
+        </w:rPr>
         <w:t xml:space="preserve">: </w:t>
       </w:r>
       <w:r>
         <w:rPr>
           <w:b/>
           <w:bCs/>
+          <w:lang w:val="en-GB"/>
         </w:rPr>
         <w:t>Softwarearchitekt</w:t>
       </w:r>
+      <w:proofErr w:type="spellStart"/>
+      <w:proofErr w:type="spellEnd"/>
     </w:p>
     <w:p>
       <w:pPr>
@@ -3355,12 +3594,14 @@
         <w:rPr>
           <w:b/>
           <w:bCs/>
-        </w:rPr>
-      </w:pPr>
-      <w:r>
-        <w:rPr>
-          <w:b/>
-          <w:bCs/>
+          <w:lang w:val="en-GB"/>
+        </w:rPr>
+      </w:pPr>
+      <w:r>
+        <w:rPr>
+          <w:b/>
+          <w:bCs/>
+          <w:lang w:val="en-GB"/>
         </w:rPr>
         <w:t>Volcano</w:t>
       </w:r>
@@ -3368,6 +3609,7 @@
         <w:rPr>
           <w:b/>
           <w:bCs/>
+          <w:lang w:val="en-GB"/>
         </w:rPr>
         <w:t xml:space="preserve"> für</w:t>
       </w:r>
@@ -3375,6 +3617,7 @@
         <w:rPr>
           <w:b/>
           <w:bCs/>
+          <w:lang w:val="en-GB"/>
         </w:rPr>
         <w:t xml:space="preserve"> </w:t>
       </w:r>
@@ -3383,6 +3626,7 @@
           <w:b/>
           <w:bCs/>
           <w:noProof/>
+          <w:lang w:val="en-GB"/>
         </w:rPr>
         <w:t>Knorr Bremse SfS</w:t>
       </w:r>
@@ -3403,6 +3647,8 @@
         </w:rPr>
         <w:t>Ein Tool zum Berechnen von Bremsscheibentemperaturen</w:t>
       </w:r>
+      <w:proofErr w:type="spellStart"/>
+      <w:proofErr w:type="spellEnd"/>
       <w:r>
         <w:rPr>
           <w:bCs/>
@@ -3585,28 +3831,48 @@
       <w:r>
         <w:t/>
       </w:r>
-    </w:p>
-    <w:p>
-      <w:pPr>
-        <w:pStyle w:val="Ttigkeitsbeschreibung"/>
-        <w:rPr>
-          <w:b/>
-          <w:bCs/>
-        </w:rPr>
-      </w:pPr>
-      <w:r>
+      <w:proofErr w:type="spellStart"/>
+      <w:proofErr w:type="spellEnd"/>
+      <w:proofErr w:type="spellStart"/>
+      <w:proofErr w:type="spellEnd"/>
+      <w:proofErr w:type="spellStart"/>
+      <w:proofErr w:type="spellEnd"/>
+    </w:p>
+    <w:p>
+      <w:pPr>
+        <w:pStyle w:val="Ttigkeitsbeschreibung"/>
+        <w:rPr>
+          <w:b/>
+          <w:bCs/>
+          <w:lang w:val="en-GB"/>
+        </w:rPr>
+      </w:pPr>
+      <w:r>
+        <w:rPr>
+          <w:lang w:val="en-GB"/>
+        </w:rPr>
         <w:t>02/2015 - 06/2015</w:t>
       </w:r>
-      <w:r>
+      <w:proofErr w:type="spellStart"/>
+      <w:proofErr w:type="spellEnd"/>
+      <w:proofErr w:type="spellStart"/>
+      <w:proofErr w:type="spellEnd"/>
+      <w:r>
+        <w:rPr>
+          <w:lang w:val="en-GB"/>
+        </w:rPr>
         <w:t xml:space="preserve">: </w:t>
       </w:r>
       <w:r>
         <w:rPr>
           <w:b/>
           <w:bCs/>
+          <w:lang w:val="en-GB"/>
         </w:rPr>
         <w:t>Softwarearchitekt</w:t>
       </w:r>
+      <w:proofErr w:type="spellStart"/>
+      <w:proofErr w:type="spellEnd"/>
     </w:p>
     <w:p>
       <w:pPr>
@@ -3615,12 +3881,14 @@
         <w:rPr>
           <w:b/>
           <w:bCs/>
-        </w:rPr>
-      </w:pPr>
-      <w:r>
-        <w:rPr>
-          <w:b/>
-          <w:bCs/>
+          <w:lang w:val="en-GB"/>
+        </w:rPr>
+      </w:pPr>
+      <w:r>
+        <w:rPr>
+          <w:b/>
+          <w:bCs/>
+          <w:lang w:val="en-GB"/>
         </w:rPr>
         <w:t>Autodoc2</w:t>
       </w:r>
@@ -3628,6 +3896,7 @@
         <w:rPr>
           <w:b/>
           <w:bCs/>
+          <w:lang w:val="en-GB"/>
         </w:rPr>
         <w:t xml:space="preserve"> für</w:t>
       </w:r>
@@ -3635,6 +3904,7 @@
         <w:rPr>
           <w:b/>
           <w:bCs/>
+          <w:lang w:val="en-GB"/>
         </w:rPr>
         <w:t xml:space="preserve"> </w:t>
       </w:r>
@@ -3643,6 +3913,7 @@
           <w:b/>
           <w:bCs/>
           <w:noProof/>
+          <w:lang w:val="en-GB"/>
         </w:rPr>
         <w:t>jursaconsulting GmbH, DHV</w:t>
       </w:r>
@@ -3663,6 +3934,8 @@
         </w:rPr>
         <w:t>Ein Generierungstool für Dokumente</w:t>
       </w:r>
+      <w:proofErr w:type="spellStart"/>
+      <w:proofErr w:type="spellEnd"/>
       <w:r>
         <w:rPr>
           <w:bCs/>
@@ -3795,28 +4068,48 @@
       <w:r>
         <w:t/>
       </w:r>
-    </w:p>
-    <w:p>
-      <w:pPr>
-        <w:pStyle w:val="Ttigkeitsbeschreibung"/>
-        <w:rPr>
-          <w:b/>
-          <w:bCs/>
-        </w:rPr>
-      </w:pPr>
-      <w:r>
+      <w:proofErr w:type="spellStart"/>
+      <w:proofErr w:type="spellEnd"/>
+      <w:proofErr w:type="spellStart"/>
+      <w:proofErr w:type="spellEnd"/>
+      <w:proofErr w:type="spellStart"/>
+      <w:proofErr w:type="spellEnd"/>
+    </w:p>
+    <w:p>
+      <w:pPr>
+        <w:pStyle w:val="Ttigkeitsbeschreibung"/>
+        <w:rPr>
+          <w:b/>
+          <w:bCs/>
+          <w:lang w:val="en-GB"/>
+        </w:rPr>
+      </w:pPr>
+      <w:r>
+        <w:rPr>
+          <w:lang w:val="en-GB"/>
+        </w:rPr>
         <w:t>03/2015 - 05/2015</w:t>
       </w:r>
-      <w:r>
+      <w:proofErr w:type="spellStart"/>
+      <w:proofErr w:type="spellEnd"/>
+      <w:proofErr w:type="spellStart"/>
+      <w:proofErr w:type="spellEnd"/>
+      <w:r>
+        <w:rPr>
+          <w:lang w:val="en-GB"/>
+        </w:rPr>
         <w:t xml:space="preserve">: </w:t>
       </w:r>
       <w:r>
         <w:rPr>
           <w:b/>
           <w:bCs/>
+          <w:lang w:val="en-GB"/>
         </w:rPr>
         <w:t>Softwarearchitekt, Senior-Softwareentwickler</w:t>
       </w:r>
+      <w:proofErr w:type="spellStart"/>
+      <w:proofErr w:type="spellEnd"/>
     </w:p>
     <w:p>
       <w:pPr>
@@ -3825,12 +4118,14 @@
         <w:rPr>
           <w:b/>
           <w:bCs/>
-        </w:rPr>
-      </w:pPr>
-      <w:r>
-        <w:rPr>
-          <w:b/>
-          <w:bCs/>
+          <w:lang w:val="en-GB"/>
+        </w:rPr>
+      </w:pPr>
+      <w:r>
+        <w:rPr>
+          <w:b/>
+          <w:bCs/>
+          <w:lang w:val="en-GB"/>
         </w:rPr>
         <w:t>xsheetjdbc</w:t>
       </w:r>
@@ -3838,6 +4133,7 @@
         <w:rPr>
           <w:b/>
           <w:bCs/>
+          <w:lang w:val="en-GB"/>
         </w:rPr>
         <w:t xml:space="preserve"> für</w:t>
       </w:r>
@@ -3845,6 +4141,7 @@
         <w:rPr>
           <w:b/>
           <w:bCs/>
+          <w:lang w:val="en-GB"/>
         </w:rPr>
         <w:t xml:space="preserve"> </w:t>
       </w:r>
@@ -3853,6 +4150,7 @@
           <w:b/>
           <w:bCs/>
           <w:noProof/>
+          <w:lang w:val="en-GB"/>
         </w:rPr>
         <w:t>xapio GmbH</w:t>
       </w:r>
@@ -3873,6 +4171,8 @@
         </w:rPr>
         <w:t>Ein JDBC Datenbank Treiber für Excel</w:t>
       </w:r>
+      <w:proofErr w:type="spellStart"/>
+      <w:proofErr w:type="spellEnd"/>
       <w:r>
         <w:rPr>
           <w:bCs/>
@@ -4030,28 +4330,48 @@
       <w:r>
         <w:t/>
       </w:r>
-    </w:p>
-    <w:p>
-      <w:pPr>
-        <w:pStyle w:val="Ttigkeitsbeschreibung"/>
-        <w:rPr>
-          <w:b/>
-          <w:bCs/>
-        </w:rPr>
-      </w:pPr>
-      <w:r>
+      <w:proofErr w:type="spellStart"/>
+      <w:proofErr w:type="spellEnd"/>
+      <w:proofErr w:type="spellStart"/>
+      <w:proofErr w:type="spellEnd"/>
+      <w:proofErr w:type="spellStart"/>
+      <w:proofErr w:type="spellEnd"/>
+    </w:p>
+    <w:p>
+      <w:pPr>
+        <w:pStyle w:val="Ttigkeitsbeschreibung"/>
+        <w:rPr>
+          <w:b/>
+          <w:bCs/>
+          <w:lang w:val="en-GB"/>
+        </w:rPr>
+      </w:pPr>
+      <w:r>
+        <w:rPr>
+          <w:lang w:val="en-GB"/>
+        </w:rPr>
         <w:t>02/2015 - 04/2015</w:t>
       </w:r>
-      <w:r>
+      <w:proofErr w:type="spellStart"/>
+      <w:proofErr w:type="spellEnd"/>
+      <w:proofErr w:type="spellStart"/>
+      <w:proofErr w:type="spellEnd"/>
+      <w:r>
+        <w:rPr>
+          <w:lang w:val="en-GB"/>
+        </w:rPr>
         <w:t xml:space="preserve">: </w:t>
       </w:r>
       <w:r>
         <w:rPr>
           <w:b/>
           <w:bCs/>
+          <w:lang w:val="en-GB"/>
         </w:rPr>
         <w:t>Softwarearchitekt, Senior-Softwareentwickler</w:t>
       </w:r>
+      <w:proofErr w:type="spellStart"/>
+      <w:proofErr w:type="spellEnd"/>
     </w:p>
     <w:p>
       <w:pPr>
@@ -4060,12 +4380,14 @@
         <w:rPr>
           <w:b/>
           <w:bCs/>
-        </w:rPr>
-      </w:pPr>
-      <w:r>
-        <w:rPr>
-          <w:b/>
-          <w:bCs/>
+          <w:lang w:val="en-GB"/>
+        </w:rPr>
+      </w:pPr>
+      <w:r>
+        <w:rPr>
+          <w:b/>
+          <w:bCs/>
+          <w:lang w:val="en-GB"/>
         </w:rPr>
         <w:t>PKR</w:t>
       </w:r>
@@ -4073,6 +4395,7 @@
         <w:rPr>
           <w:b/>
           <w:bCs/>
+          <w:lang w:val="en-GB"/>
         </w:rPr>
         <w:t xml:space="preserve"> für</w:t>
       </w:r>
@@ -4080,6 +4403,7 @@
         <w:rPr>
           <w:b/>
           <w:bCs/>
+          <w:lang w:val="en-GB"/>
         </w:rPr>
         <w:t xml:space="preserve"> </w:t>
       </w:r>
@@ -4088,6 +4412,7 @@
           <w:b/>
           <w:bCs/>
           <w:noProof/>
+          <w:lang w:val="en-GB"/>
         </w:rPr>
         <w:t>xapio GmbH</w:t>
       </w:r>
@@ -4108,6 +4433,8 @@
         </w:rPr>
         <w:t>Ein Tool zur Planung von Kostenstellen</w:t>
       </w:r>
+      <w:proofErr w:type="spellStart"/>
+      <w:proofErr w:type="spellEnd"/>
       <w:r>
         <w:rPr>
           <w:bCs/>
@@ -4265,28 +4592,48 @@
       <w:r>
         <w:t/>
       </w:r>
-    </w:p>
-    <w:p>
-      <w:pPr>
-        <w:pStyle w:val="Ttigkeitsbeschreibung"/>
-        <w:rPr>
-          <w:b/>
-          <w:bCs/>
-        </w:rPr>
-      </w:pPr>
-      <w:r>
+      <w:proofErr w:type="spellStart"/>
+      <w:proofErr w:type="spellEnd"/>
+      <w:proofErr w:type="spellStart"/>
+      <w:proofErr w:type="spellEnd"/>
+      <w:proofErr w:type="spellStart"/>
+      <w:proofErr w:type="spellEnd"/>
+    </w:p>
+    <w:p>
+      <w:pPr>
+        <w:pStyle w:val="Ttigkeitsbeschreibung"/>
+        <w:rPr>
+          <w:b/>
+          <w:bCs/>
+          <w:lang w:val="en-GB"/>
+        </w:rPr>
+      </w:pPr>
+      <w:r>
+        <w:rPr>
+          <w:lang w:val="en-GB"/>
+        </w:rPr>
         <w:t>10/2013 - 12/2015</w:t>
       </w:r>
-      <w:r>
+      <w:proofErr w:type="spellStart"/>
+      <w:proofErr w:type="spellEnd"/>
+      <w:proofErr w:type="spellStart"/>
+      <w:proofErr w:type="spellEnd"/>
+      <w:r>
+        <w:rPr>
+          <w:lang w:val="en-GB"/>
+        </w:rPr>
         <w:t xml:space="preserve">: </w:t>
       </w:r>
       <w:r>
         <w:rPr>
           <w:b/>
           <w:bCs/>
+          <w:lang w:val="en-GB"/>
         </w:rPr>
         <w:t>Softwarearchitekt</w:t>
       </w:r>
+      <w:proofErr w:type="spellStart"/>
+      <w:proofErr w:type="spellEnd"/>
     </w:p>
     <w:p>
       <w:pPr>
@@ -4295,12 +4642,14 @@
         <w:rPr>
           <w:b/>
           <w:bCs/>
-        </w:rPr>
-      </w:pPr>
-      <w:r>
-        <w:rPr>
-          <w:b/>
-          <w:bCs/>
+          <w:lang w:val="en-GB"/>
+        </w:rPr>
+      </w:pPr>
+      <w:r>
+        <w:rPr>
+          <w:b/>
+          <w:bCs/>
+          <w:lang w:val="en-GB"/>
         </w:rPr>
         <w:t>KERS</w:t>
       </w:r>
@@ -4308,6 +4657,7 @@
         <w:rPr>
           <w:b/>
           <w:bCs/>
+          <w:lang w:val="en-GB"/>
         </w:rPr>
         <w:t xml:space="preserve"> für</w:t>
       </w:r>
@@ -4315,6 +4665,7 @@
         <w:rPr>
           <w:b/>
           <w:bCs/>
+          <w:lang w:val="en-GB"/>
         </w:rPr>
         <w:t xml:space="preserve"> </w:t>
       </w:r>
@@ -4323,6 +4674,7 @@
           <w:b/>
           <w:bCs/>
           <w:noProof/>
+          <w:lang w:val="en-GB"/>
         </w:rPr>
         <w:t>jursaconsulting GmbH, AMG</w:t>
       </w:r>
@@ -4343,6 +4695,8 @@
         </w:rPr>
         <w:t>Ein Tool zum Verwalten von Stücklisten und Laufleistungen</w:t>
       </w:r>
+      <w:proofErr w:type="spellStart"/>
+      <w:proofErr w:type="spellEnd"/>
       <w:r>
         <w:rPr>
           <w:bCs/>
@@ -4550,28 +4904,48 @@
       <w:r>
         <w:t/>
       </w:r>
-    </w:p>
-    <w:p>
-      <w:pPr>
-        <w:pStyle w:val="Ttigkeitsbeschreibung"/>
-        <w:rPr>
-          <w:b/>
-          <w:bCs/>
-        </w:rPr>
-      </w:pPr>
-      <w:r>
+      <w:proofErr w:type="spellStart"/>
+      <w:proofErr w:type="spellEnd"/>
+      <w:proofErr w:type="spellStart"/>
+      <w:proofErr w:type="spellEnd"/>
+      <w:proofErr w:type="spellStart"/>
+      <w:proofErr w:type="spellEnd"/>
+    </w:p>
+    <w:p>
+      <w:pPr>
+        <w:pStyle w:val="Ttigkeitsbeschreibung"/>
+        <w:rPr>
+          <w:b/>
+          <w:bCs/>
+          <w:lang w:val="en-GB"/>
+        </w:rPr>
+      </w:pPr>
+      <w:r>
+        <w:rPr>
+          <w:lang w:val="en-GB"/>
+        </w:rPr>
         <w:t>02/2013 - 11/2014</w:t>
       </w:r>
-      <w:r>
+      <w:proofErr w:type="spellStart"/>
+      <w:proofErr w:type="spellEnd"/>
+      <w:proofErr w:type="spellStart"/>
+      <w:proofErr w:type="spellEnd"/>
+      <w:r>
+        <w:rPr>
+          <w:lang w:val="en-GB"/>
+        </w:rPr>
         <w:t xml:space="preserve">: </w:t>
       </w:r>
       <w:r>
         <w:rPr>
           <w:b/>
           <w:bCs/>
+          <w:lang w:val="en-GB"/>
         </w:rPr>
         <w:t>Softwareentwickler</w:t>
       </w:r>
+      <w:proofErr w:type="spellStart"/>
+      <w:proofErr w:type="spellEnd"/>
     </w:p>
     <w:p>
       <w:pPr>
@@ -4580,12 +4954,14 @@
         <w:rPr>
           <w:b/>
           <w:bCs/>
-        </w:rPr>
-      </w:pPr>
-      <w:r>
-        <w:rPr>
-          <w:b/>
-          <w:bCs/>
+          <w:lang w:val="en-GB"/>
+        </w:rPr>
+      </w:pPr>
+      <w:r>
+        <w:rPr>
+          <w:b/>
+          <w:bCs/>
+          <w:lang w:val="en-GB"/>
         </w:rPr>
         <w:t>moSIS Client</w:t>
       </w:r>
@@ -4593,6 +4969,7 @@
         <w:rPr>
           <w:b/>
           <w:bCs/>
+          <w:lang w:val="en-GB"/>
         </w:rPr>
         <w:t xml:space="preserve"> für</w:t>
       </w:r>
@@ -4600,6 +4977,7 @@
         <w:rPr>
           <w:b/>
           <w:bCs/>
+          <w:lang w:val="en-GB"/>
         </w:rPr>
         <w:t xml:space="preserve"> </w:t>
       </w:r>
@@ -4608,6 +4986,7 @@
           <w:b/>
           <w:bCs/>
           <w:noProof/>
+          <w:lang w:val="en-GB"/>
         </w:rPr>
         <w:t>Knorr Bremse SfS</w:t>
       </w:r>
@@ -4628,6 +5007,8 @@
         </w:rPr>
         <w:t>HTML5 Client für Dokumente DVD</w:t>
       </w:r>
+      <w:proofErr w:type="spellStart"/>
+      <w:proofErr w:type="spellEnd"/>
       <w:r>
         <w:rPr>
           <w:bCs/>
@@ -4785,28 +5166,48 @@
       <w:r>
         <w:t/>
       </w:r>
-    </w:p>
-    <w:p>
-      <w:pPr>
-        <w:pStyle w:val="Ttigkeitsbeschreibung"/>
-        <w:rPr>
-          <w:b/>
-          <w:bCs/>
-        </w:rPr>
-      </w:pPr>
-      <w:r>
+      <w:proofErr w:type="spellStart"/>
+      <w:proofErr w:type="spellEnd"/>
+      <w:proofErr w:type="spellStart"/>
+      <w:proofErr w:type="spellEnd"/>
+      <w:proofErr w:type="spellStart"/>
+      <w:proofErr w:type="spellEnd"/>
+    </w:p>
+    <w:p>
+      <w:pPr>
+        <w:pStyle w:val="Ttigkeitsbeschreibung"/>
+        <w:rPr>
+          <w:b/>
+          <w:bCs/>
+          <w:lang w:val="en-GB"/>
+        </w:rPr>
+      </w:pPr>
+      <w:r>
+        <w:rPr>
+          <w:lang w:val="en-GB"/>
+        </w:rPr>
         <w:t>01/2013 - 11/2014</w:t>
       </w:r>
-      <w:r>
+      <w:proofErr w:type="spellStart"/>
+      <w:proofErr w:type="spellEnd"/>
+      <w:proofErr w:type="spellStart"/>
+      <w:proofErr w:type="spellEnd"/>
+      <w:r>
+        <w:rPr>
+          <w:lang w:val="en-GB"/>
+        </w:rPr>
         <w:t xml:space="preserve">: </w:t>
       </w:r>
       <w:r>
         <w:rPr>
           <w:b/>
           <w:bCs/>
+          <w:lang w:val="en-GB"/>
         </w:rPr>
         <w:t>Softwarearchitekt</w:t>
       </w:r>
+      <w:proofErr w:type="spellStart"/>
+      <w:proofErr w:type="spellEnd"/>
     </w:p>
     <w:p>
       <w:pPr>
@@ -4815,12 +5216,14 @@
         <w:rPr>
           <w:b/>
           <w:bCs/>
-        </w:rPr>
-      </w:pPr>
-      <w:r>
-        <w:rPr>
-          <w:b/>
-          <w:bCs/>
+          <w:lang w:val="en-GB"/>
+        </w:rPr>
+      </w:pPr>
+      <w:r>
+        <w:rPr>
+          <w:b/>
+          <w:bCs/>
+          <w:lang w:val="en-GB"/>
         </w:rPr>
         <w:t>IBC Service Terminal</w:t>
       </w:r>
@@ -4828,6 +5231,7 @@
         <w:rPr>
           <w:b/>
           <w:bCs/>
+          <w:lang w:val="en-GB"/>
         </w:rPr>
         <w:t xml:space="preserve"> für</w:t>
       </w:r>
@@ -4835,6 +5239,7 @@
         <w:rPr>
           <w:b/>
           <w:bCs/>
+          <w:lang w:val="en-GB"/>
         </w:rPr>
         <w:t xml:space="preserve"> </w:t>
       </w:r>
@@ -4843,6 +5248,7 @@
           <w:b/>
           <w:bCs/>
           <w:noProof/>
+          <w:lang w:val="en-GB"/>
         </w:rPr>
         <w:t>Knorr Bremse SfS</w:t>
       </w:r>
@@ -4863,6 +5269,8 @@
         </w:rPr>
         <w:t>Ein Tool zur Wartung von Embedded Systemen</w:t>
       </w:r>
+      <w:proofErr w:type="spellStart"/>
+      <w:proofErr w:type="spellEnd"/>
       <w:r>
         <w:rPr>
           <w:bCs/>
@@ -5045,28 +5453,48 @@
       <w:r>
         <w:t/>
       </w:r>
-    </w:p>
-    <w:p>
-      <w:pPr>
-        <w:pStyle w:val="Ttigkeitsbeschreibung"/>
-        <w:rPr>
-          <w:b/>
-          <w:bCs/>
-        </w:rPr>
-      </w:pPr>
-      <w:r>
+      <w:proofErr w:type="spellStart"/>
+      <w:proofErr w:type="spellEnd"/>
+      <w:proofErr w:type="spellStart"/>
+      <w:proofErr w:type="spellEnd"/>
+      <w:proofErr w:type="spellStart"/>
+      <w:proofErr w:type="spellEnd"/>
+    </w:p>
+    <w:p>
+      <w:pPr>
+        <w:pStyle w:val="Ttigkeitsbeschreibung"/>
+        <w:rPr>
+          <w:b/>
+          <w:bCs/>
+          <w:lang w:val="en-GB"/>
+        </w:rPr>
+      </w:pPr>
+      <w:r>
+        <w:rPr>
+          <w:lang w:val="en-GB"/>
+        </w:rPr>
         <w:t>04/2012 - 06/2013</w:t>
       </w:r>
-      <w:r>
+      <w:proofErr w:type="spellStart"/>
+      <w:proofErr w:type="spellEnd"/>
+      <w:proofErr w:type="spellStart"/>
+      <w:proofErr w:type="spellEnd"/>
+      <w:r>
+        <w:rPr>
+          <w:lang w:val="en-GB"/>
+        </w:rPr>
         <w:t xml:space="preserve">: </w:t>
       </w:r>
       <w:r>
         <w:rPr>
           <w:b/>
           <w:bCs/>
+          <w:lang w:val="en-GB"/>
         </w:rPr>
         <w:t>Technischer Berater</w:t>
       </w:r>
+      <w:proofErr w:type="spellStart"/>
+      <w:proofErr w:type="spellEnd"/>
     </w:p>
     <w:p>
       <w:pPr>
@@ -5075,12 +5503,14 @@
         <w:rPr>
           <w:b/>
           <w:bCs/>
-        </w:rPr>
-      </w:pPr>
-      <w:r>
-        <w:rPr>
-          <w:b/>
-          <w:bCs/>
+          <w:lang w:val="en-GB"/>
+        </w:rPr>
+      </w:pPr>
+      <w:r>
+        <w:rPr>
+          <w:b/>
+          <w:bCs/>
+          <w:lang w:val="en-GB"/>
         </w:rPr>
         <w:t>Langenscheidt IQ</w:t>
       </w:r>
@@ -5088,6 +5518,7 @@
         <w:rPr>
           <w:b/>
           <w:bCs/>
+          <w:lang w:val="en-GB"/>
         </w:rPr>
         <w:t xml:space="preserve"> für</w:t>
       </w:r>
@@ -5095,6 +5526,7 @@
         <w:rPr>
           <w:b/>
           <w:bCs/>
+          <w:lang w:val="en-GB"/>
         </w:rPr>
         <w:t xml:space="preserve"> </w:t>
       </w:r>
@@ -5103,6 +5535,7 @@
           <w:b/>
           <w:bCs/>
           <w:noProof/>
+          <w:lang w:val="en-GB"/>
         </w:rPr>
         <w:t>Langenscheidt KG</w:t>
       </w:r>
@@ -5123,6 +5556,8 @@
         </w:rPr>
         <w:t>Performanceanalyse einer Datenbankbasierten Webanwendung</w:t>
       </w:r>
+      <w:proofErr w:type="spellStart"/>
+      <w:proofErr w:type="spellEnd"/>
       <w:r>
         <w:rPr>
           <w:bCs/>
@@ -5330,28 +5765,48 @@
       <w:r>
         <w:t/>
       </w:r>
-    </w:p>
-    <w:p>
-      <w:pPr>
-        <w:pStyle w:val="Ttigkeitsbeschreibung"/>
-        <w:rPr>
-          <w:b/>
-          <w:bCs/>
-        </w:rPr>
-      </w:pPr>
-      <w:r>
+      <w:proofErr w:type="spellStart"/>
+      <w:proofErr w:type="spellEnd"/>
+      <w:proofErr w:type="spellStart"/>
+      <w:proofErr w:type="spellEnd"/>
+      <w:proofErr w:type="spellStart"/>
+      <w:proofErr w:type="spellEnd"/>
+    </w:p>
+    <w:p>
+      <w:pPr>
+        <w:pStyle w:val="Ttigkeitsbeschreibung"/>
+        <w:rPr>
+          <w:b/>
+          <w:bCs/>
+          <w:lang w:val="en-GB"/>
+        </w:rPr>
+      </w:pPr>
+      <w:r>
+        <w:rPr>
+          <w:lang w:val="en-GB"/>
+        </w:rPr>
         <w:t>12/2011 - 11/2014</w:t>
       </w:r>
-      <w:r>
+      <w:proofErr w:type="spellStart"/>
+      <w:proofErr w:type="spellEnd"/>
+      <w:proofErr w:type="spellStart"/>
+      <w:proofErr w:type="spellEnd"/>
+      <w:r>
+        <w:rPr>
+          <w:lang w:val="en-GB"/>
+        </w:rPr>
         <w:t xml:space="preserve">: </w:t>
       </w:r>
       <w:r>
         <w:rPr>
           <w:b/>
           <w:bCs/>
+          <w:lang w:val="en-GB"/>
         </w:rPr>
         <w:t>Architekt, Senior-Softwareentwickler</w:t>
       </w:r>
+      <w:proofErr w:type="spellStart"/>
+      <w:proofErr w:type="spellEnd"/>
     </w:p>
     <w:p>
       <w:pPr>
@@ -5360,12 +5815,14 @@
         <w:rPr>
           <w:b/>
           <w:bCs/>
-        </w:rPr>
-      </w:pPr>
-      <w:r>
-        <w:rPr>
-          <w:b/>
-          <w:bCs/>
+          <w:lang w:val="en-GB"/>
+        </w:rPr>
+      </w:pPr>
+      <w:r>
+        <w:rPr>
+          <w:b/>
+          <w:bCs/>
+          <w:lang w:val="en-GB"/>
         </w:rPr>
         <w:t>IBC Designer</w:t>
       </w:r>
@@ -5373,6 +5830,7 @@
         <w:rPr>
           <w:b/>
           <w:bCs/>
+          <w:lang w:val="en-GB"/>
         </w:rPr>
         <w:t xml:space="preserve"> für</w:t>
       </w:r>
@@ -5380,6 +5838,7 @@
         <w:rPr>
           <w:b/>
           <w:bCs/>
+          <w:lang w:val="en-GB"/>
         </w:rPr>
         <w:t xml:space="preserve"> </w:t>
       </w:r>
@@ -5388,6 +5847,7 @@
           <w:b/>
           <w:bCs/>
           <w:noProof/>
+          <w:lang w:val="en-GB"/>
         </w:rPr>
         <w:t>Knorr Bremse SfS</w:t>
       </w:r>
@@ -5408,6 +5868,8 @@
         </w:rPr>
         <w:t>Der IBC Designer ist ein Tool zum Erstellen von zugweiten Bremskonfigurationen. Eine einfach zu bedienende GUI mit integrierter Zuggrafik ermöglicht ein intuitives Arbeiten.</w:t>
       </w:r>
+      <w:proofErr w:type="spellStart"/>
+      <w:proofErr w:type="spellEnd"/>
       <w:r>
         <w:rPr>
           <w:bCs/>
@@ -5640,28 +6102,48 @@
       <w:r>
         <w:t/>
       </w:r>
-    </w:p>
-    <w:p>
-      <w:pPr>
-        <w:pStyle w:val="Ttigkeitsbeschreibung"/>
-        <w:rPr>
-          <w:b/>
-          <w:bCs/>
-        </w:rPr>
-      </w:pPr>
-      <w:r>
+      <w:proofErr w:type="spellStart"/>
+      <w:proofErr w:type="spellEnd"/>
+      <w:proofErr w:type="spellStart"/>
+      <w:proofErr w:type="spellEnd"/>
+      <w:proofErr w:type="spellStart"/>
+      <w:proofErr w:type="spellEnd"/>
+    </w:p>
+    <w:p>
+      <w:pPr>
+        <w:pStyle w:val="Ttigkeitsbeschreibung"/>
+        <w:rPr>
+          <w:b/>
+          <w:bCs/>
+          <w:lang w:val="en-GB"/>
+        </w:rPr>
+      </w:pPr>
+      <w:r>
+        <w:rPr>
+          <w:lang w:val="en-GB"/>
+        </w:rPr>
         <w:t>01/2011 - 03/2012</w:t>
       </w:r>
-      <w:r>
+      <w:proofErr w:type="spellStart"/>
+      <w:proofErr w:type="spellEnd"/>
+      <w:proofErr w:type="spellStart"/>
+      <w:proofErr w:type="spellEnd"/>
+      <w:r>
+        <w:rPr>
+          <w:lang w:val="en-GB"/>
+        </w:rPr>
         <w:t xml:space="preserve">: </w:t>
       </w:r>
       <w:r>
         <w:rPr>
           <w:b/>
           <w:bCs/>
+          <w:lang w:val="en-GB"/>
         </w:rPr>
         <w:t>Architekt, Softwareentwickler</w:t>
       </w:r>
+      <w:proofErr w:type="spellStart"/>
+      <w:proofErr w:type="spellEnd"/>
     </w:p>
     <w:p>
       <w:pPr>
@@ -5670,12 +6152,14 @@
         <w:rPr>
           <w:b/>
           <w:bCs/>
-        </w:rPr>
-      </w:pPr>
-      <w:r>
-        <w:rPr>
-          <w:b/>
-          <w:bCs/>
+          <w:lang w:val="en-GB"/>
+        </w:rPr>
+      </w:pPr>
+      <w:r>
+        <w:rPr>
+          <w:b/>
+          <w:bCs/>
+          <w:lang w:val="en-GB"/>
         </w:rPr>
         <w:t>SoLiD</w:t>
       </w:r>
@@ -5683,6 +6167,7 @@
         <w:rPr>
           <w:b/>
           <w:bCs/>
+          <w:lang w:val="en-GB"/>
         </w:rPr>
         <w:t xml:space="preserve"> für</w:t>
       </w:r>
@@ -5690,6 +6175,7 @@
         <w:rPr>
           <w:b/>
           <w:bCs/>
+          <w:lang w:val="en-GB"/>
         </w:rPr>
         <w:t xml:space="preserve"> </w:t>
       </w:r>
@@ -5698,6 +6184,7 @@
           <w:b/>
           <w:bCs/>
           <w:noProof/>
+          <w:lang w:val="en-GB"/>
         </w:rPr>
         <w:t>Knorr Bremse SfS</w:t>
       </w:r>
@@ -5718,6 +6205,8 @@
         </w:rPr>
         <w:t>Ein spezielles CMS zur konzernweiten Verbreitung von Embedded Software.</w:t>
       </w:r>
+      <w:proofErr w:type="spellStart"/>
+      <w:proofErr w:type="spellEnd"/>
       <w:r>
         <w:rPr>
           <w:bCs/>
@@ -5925,28 +6414,48 @@
       <w:r>
         <w:t/>
       </w:r>
-    </w:p>
-    <w:p>
-      <w:pPr>
-        <w:pStyle w:val="Ttigkeitsbeschreibung"/>
-        <w:rPr>
-          <w:b/>
-          <w:bCs/>
-        </w:rPr>
-      </w:pPr>
-      <w:r>
+      <w:proofErr w:type="spellStart"/>
+      <w:proofErr w:type="spellEnd"/>
+      <w:proofErr w:type="spellStart"/>
+      <w:proofErr w:type="spellEnd"/>
+      <w:proofErr w:type="spellStart"/>
+      <w:proofErr w:type="spellEnd"/>
+    </w:p>
+    <w:p>
+      <w:pPr>
+        <w:pStyle w:val="Ttigkeitsbeschreibung"/>
+        <w:rPr>
+          <w:b/>
+          <w:bCs/>
+          <w:lang w:val="en-GB"/>
+        </w:rPr>
+      </w:pPr>
+      <w:r>
+        <w:rPr>
+          <w:lang w:val="en-GB"/>
+        </w:rPr>
         <w:t>10/2010 - 12/2011</w:t>
       </w:r>
-      <w:r>
+      <w:proofErr w:type="spellStart"/>
+      <w:proofErr w:type="spellEnd"/>
+      <w:proofErr w:type="spellStart"/>
+      <w:proofErr w:type="spellEnd"/>
+      <w:r>
+        <w:rPr>
+          <w:lang w:val="en-GB"/>
+        </w:rPr>
         <w:t xml:space="preserve">: </w:t>
       </w:r>
       <w:r>
         <w:rPr>
           <w:b/>
           <w:bCs/>
+          <w:lang w:val="en-GB"/>
         </w:rPr>
         <w:t>Softwareentwickler, Architekt</w:t>
       </w:r>
+      <w:proofErr w:type="spellStart"/>
+      <w:proofErr w:type="spellEnd"/>
     </w:p>
     <w:p>
       <w:pPr>
@@ -5955,12 +6464,14 @@
         <w:rPr>
           <w:b/>
           <w:bCs/>
-        </w:rPr>
-      </w:pPr>
-      <w:r>
-        <w:rPr>
-          <w:b/>
-          <w:bCs/>
+          <w:lang w:val="en-GB"/>
+        </w:rPr>
+      </w:pPr>
+      <w:r>
+        <w:rPr>
+          <w:b/>
+          <w:bCs/>
+          <w:lang w:val="en-GB"/>
         </w:rPr>
         <w:t>Service Data Management</w:t>
       </w:r>
@@ -5968,6 +6479,7 @@
         <w:rPr>
           <w:b/>
           <w:bCs/>
+          <w:lang w:val="en-GB"/>
         </w:rPr>
         <w:t xml:space="preserve"> für</w:t>
       </w:r>
@@ -5975,6 +6487,7 @@
         <w:rPr>
           <w:b/>
           <w:bCs/>
+          <w:lang w:val="en-GB"/>
         </w:rPr>
         <w:t xml:space="preserve"> </w:t>
       </w:r>
@@ -5983,6 +6496,7 @@
           <w:b/>
           <w:bCs/>
           <w:noProof/>
+          <w:lang w:val="en-GB"/>
         </w:rPr>
         <w:t>Knorr Bremse SfS</w:t>
       </w:r>
@@ -6003,6 +6517,8 @@
         </w:rPr>
         <w:t>Eine Plattform zum Speichern, Filtern und Auswerten von generischen Messdaten</w:t>
       </w:r>
+      <w:proofErr w:type="spellStart"/>
+      <w:proofErr w:type="spellEnd"/>
       <w:r>
         <w:rPr>
           <w:bCs/>
@@ -6210,28 +6726,48 @@
       <w:r>
         <w:t/>
       </w:r>
-    </w:p>
-    <w:p>
-      <w:pPr>
-        <w:pStyle w:val="Ttigkeitsbeschreibung"/>
-        <w:rPr>
-          <w:b/>
-          <w:bCs/>
-        </w:rPr>
-      </w:pPr>
-      <w:r>
+      <w:proofErr w:type="spellStart"/>
+      <w:proofErr w:type="spellEnd"/>
+      <w:proofErr w:type="spellStart"/>
+      <w:proofErr w:type="spellEnd"/>
+      <w:proofErr w:type="spellStart"/>
+      <w:proofErr w:type="spellEnd"/>
+    </w:p>
+    <w:p>
+      <w:pPr>
+        <w:pStyle w:val="Ttigkeitsbeschreibung"/>
+        <w:rPr>
+          <w:b/>
+          <w:bCs/>
+          <w:lang w:val="en-GB"/>
+        </w:rPr>
+      </w:pPr>
+      <w:r>
+        <w:rPr>
+          <w:lang w:val="en-GB"/>
+        </w:rPr>
         <w:t>01/2007 - 09/2010</w:t>
       </w:r>
-      <w:r>
+      <w:proofErr w:type="spellStart"/>
+      <w:proofErr w:type="spellEnd"/>
+      <w:proofErr w:type="spellStart"/>
+      <w:proofErr w:type="spellEnd"/>
+      <w:r>
+        <w:rPr>
+          <w:lang w:val="en-GB"/>
+        </w:rPr>
         <w:t xml:space="preserve">: </w:t>
       </w:r>
       <w:r>
         <w:rPr>
           <w:b/>
           <w:bCs/>
+          <w:lang w:val="en-GB"/>
         </w:rPr>
         <w:t>Softwareentwickler, Architekt, technische Entwicklungsleitung</w:t>
       </w:r>
+      <w:proofErr w:type="spellStart"/>
+      <w:proofErr w:type="spellEnd"/>
     </w:p>
     <w:p>
       <w:pPr>
@@ -6240,12 +6776,14 @@
         <w:rPr>
           <w:b/>
           <w:bCs/>
-        </w:rPr>
-      </w:pPr>
-      <w:r>
-        <w:rPr>
-          <w:b/>
-          <w:bCs/>
+          <w:lang w:val="en-GB"/>
+        </w:rPr>
+      </w:pPr>
+      <w:r>
+        <w:rPr>
+          <w:b/>
+          <w:bCs/>
+          <w:lang w:val="en-GB"/>
         </w:rPr>
         <w:t>DIVA4</w:t>
       </w:r>
@@ -6253,6 +6791,7 @@
         <w:rPr>
           <w:b/>
           <w:bCs/>
+          <w:lang w:val="en-GB"/>
         </w:rPr>
         <w:t xml:space="preserve"> für</w:t>
       </w:r>
@@ -6260,6 +6799,7 @@
         <w:rPr>
           <w:b/>
           <w:bCs/>
+          <w:lang w:val="en-GB"/>
         </w:rPr>
         <w:t xml:space="preserve"> </w:t>
       </w:r>
@@ -6268,6 +6808,7 @@
           <w:b/>
           <w:bCs/>
           <w:noProof/>
+          <w:lang w:val="en-GB"/>
         </w:rPr>
         <w:t>Mentz Datenverarbeitung</w:t>
       </w:r>
@@ -6288,6 +6829,8 @@
         </w:rPr>
         <w:t>Ein Fahrplan Planungs- und Verwaltungsprogramm in der 4. Generation als gemischte Web und Windows Client Anwendung</w:t>
       </w:r>
+      <w:proofErr w:type="spellStart"/>
+      <w:proofErr w:type="spellEnd"/>
       <w:r>
         <w:rPr>
           <w:bCs/>
@@ -6620,28 +7163,48 @@
       <w:r>
         <w:t/>
       </w:r>
-    </w:p>
-    <w:p>
-      <w:pPr>
-        <w:pStyle w:val="Ttigkeitsbeschreibung"/>
-        <w:rPr>
-          <w:b/>
-          <w:bCs/>
-        </w:rPr>
-      </w:pPr>
-      <w:r>
+      <w:proofErr w:type="spellStart"/>
+      <w:proofErr w:type="spellEnd"/>
+      <w:proofErr w:type="spellStart"/>
+      <w:proofErr w:type="spellEnd"/>
+      <w:proofErr w:type="spellStart"/>
+      <w:proofErr w:type="spellEnd"/>
+    </w:p>
+    <w:p>
+      <w:pPr>
+        <w:pStyle w:val="Ttigkeitsbeschreibung"/>
+        <w:rPr>
+          <w:b/>
+          <w:bCs/>
+          <w:lang w:val="en-GB"/>
+        </w:rPr>
+      </w:pPr>
+      <w:r>
+        <w:rPr>
+          <w:lang w:val="en-GB"/>
+        </w:rPr>
         <w:t>10/2005 - 05/2007</w:t>
       </w:r>
-      <w:r>
+      <w:proofErr w:type="spellStart"/>
+      <w:proofErr w:type="spellEnd"/>
+      <w:proofErr w:type="spellStart"/>
+      <w:proofErr w:type="spellEnd"/>
+      <w:r>
+        <w:rPr>
+          <w:lang w:val="en-GB"/>
+        </w:rPr>
         <w:t xml:space="preserve">: </w:t>
       </w:r>
       <w:r>
         <w:rPr>
           <w:b/>
           <w:bCs/>
+          <w:lang w:val="en-GB"/>
         </w:rPr>
         <w:t>Softwareentwickler, Architekt</w:t>
       </w:r>
+      <w:proofErr w:type="spellStart"/>
+      <w:proofErr w:type="spellEnd"/>
     </w:p>
     <w:p>
       <w:pPr>
@@ -6650,12 +7213,14 @@
         <w:rPr>
           <w:b/>
           <w:bCs/>
-        </w:rPr>
-      </w:pPr>
-      <w:r>
-        <w:rPr>
-          <w:b/>
-          <w:bCs/>
+          <w:lang w:val="en-GB"/>
+        </w:rPr>
+      </w:pPr>
+      <w:r>
+        <w:rPr>
+          <w:b/>
+          <w:bCs/>
+          <w:lang w:val="en-GB"/>
         </w:rPr>
         <w:t>Caesar</w:t>
       </w:r>
@@ -6663,6 +7228,7 @@
         <w:rPr>
           <w:b/>
           <w:bCs/>
+          <w:lang w:val="en-GB"/>
         </w:rPr>
         <w:t xml:space="preserve"> für</w:t>
       </w:r>
@@ -6670,6 +7236,7 @@
         <w:rPr>
           <w:b/>
           <w:bCs/>
+          <w:lang w:val="en-GB"/>
         </w:rPr>
         <w:t xml:space="preserve"> </w:t>
       </w:r>
@@ -6678,6 +7245,7 @@
           <w:b/>
           <w:bCs/>
           <w:noProof/>
+          <w:lang w:val="en-GB"/>
         </w:rPr>
         <w:t>Mentz Datenverarbeitung</w:t>
       </w:r>
@@ -6698,6 +7266,8 @@
         </w:rPr>
         <w:t>Fahrplanausschreibungssystems für LBSL (London Bus Service Limited)</w:t>
       </w:r>
+      <w:proofErr w:type="spellStart"/>
+      <w:proofErr w:type="spellEnd"/>
       <w:r>
         <w:rPr>
           <w:bCs/>
@@ -6880,28 +7450,48 @@
       <w:r>
         <w:t/>
       </w:r>
-    </w:p>
-    <w:p>
-      <w:pPr>
-        <w:pStyle w:val="Ttigkeitsbeschreibung"/>
-        <w:rPr>
-          <w:b/>
-          <w:bCs/>
-        </w:rPr>
-      </w:pPr>
-      <w:r>
+      <w:proofErr w:type="spellStart"/>
+      <w:proofErr w:type="spellEnd"/>
+      <w:proofErr w:type="spellStart"/>
+      <w:proofErr w:type="spellEnd"/>
+      <w:proofErr w:type="spellStart"/>
+      <w:proofErr w:type="spellEnd"/>
+    </w:p>
+    <w:p>
+      <w:pPr>
+        <w:pStyle w:val="Ttigkeitsbeschreibung"/>
+        <w:rPr>
+          <w:b/>
+          <w:bCs/>
+          <w:lang w:val="en-GB"/>
+        </w:rPr>
+      </w:pPr>
+      <w:r>
+        <w:rPr>
+          <w:lang w:val="en-GB"/>
+        </w:rPr>
         <w:t>12/2004 - 10/2005</w:t>
       </w:r>
-      <w:r>
+      <w:proofErr w:type="spellStart"/>
+      <w:proofErr w:type="spellEnd"/>
+      <w:proofErr w:type="spellStart"/>
+      <w:proofErr w:type="spellEnd"/>
+      <w:r>
+        <w:rPr>
+          <w:lang w:val="en-GB"/>
+        </w:rPr>
         <w:t xml:space="preserve">: </w:t>
       </w:r>
       <w:r>
         <w:rPr>
           <w:b/>
           <w:bCs/>
+          <w:lang w:val="en-GB"/>
         </w:rPr>
         <w:t>Softwareentwickler</w:t>
       </w:r>
+      <w:proofErr w:type="spellStart"/>
+      <w:proofErr w:type="spellEnd"/>
     </w:p>
     <w:p>
       <w:pPr>
@@ -6910,12 +7500,14 @@
         <w:rPr>
           <w:b/>
           <w:bCs/>
-        </w:rPr>
-      </w:pPr>
-      <w:r>
-        <w:rPr>
-          <w:b/>
-          <w:bCs/>
+          <w:lang w:val="en-GB"/>
+        </w:rPr>
+      </w:pPr>
+      <w:r>
+        <w:rPr>
+          <w:b/>
+          <w:bCs/>
+          <w:lang w:val="en-GB"/>
         </w:rPr>
         <w:t>ProSim</w:t>
       </w:r>
@@ -6923,6 +7515,7 @@
         <w:rPr>
           <w:b/>
           <w:bCs/>
+          <w:lang w:val="en-GB"/>
         </w:rPr>
         <w:t xml:space="preserve"> für</w:t>
       </w:r>
@@ -6930,6 +7523,7 @@
         <w:rPr>
           <w:b/>
           <w:bCs/>
+          <w:lang w:val="en-GB"/>
         </w:rPr>
         <w:t xml:space="preserve"> </w:t>
       </w:r>
@@ -6938,6 +7532,7 @@
           <w:b/>
           <w:bCs/>
           <w:noProof/>
+          <w:lang w:val="en-GB"/>
         </w:rPr>
         <w:t>Sandoz Kundl</w:t>
       </w:r>
@@ -6958,6 +7553,8 @@
         </w:rPr>
         <w:t>Programm zum Simulieren chemischer Prozesse anhand von realen Erfahrungswerten</w:t>
       </w:r>
+      <w:proofErr w:type="spellStart"/>
+      <w:proofErr w:type="spellEnd"/>
       <w:r>
         <w:rPr>
           <w:bCs/>
@@ -7140,28 +7737,48 @@
       <w:r>
         <w:t/>
       </w:r>
-    </w:p>
-    <w:p>
-      <w:pPr>
-        <w:pStyle w:val="Ttigkeitsbeschreibung"/>
-        <w:rPr>
-          <w:b/>
-          <w:bCs/>
-        </w:rPr>
-      </w:pPr>
-      <w:r>
+      <w:proofErr w:type="spellStart"/>
+      <w:proofErr w:type="spellEnd"/>
+      <w:proofErr w:type="spellStart"/>
+      <w:proofErr w:type="spellEnd"/>
+      <w:proofErr w:type="spellStart"/>
+      <w:proofErr w:type="spellEnd"/>
+    </w:p>
+    <w:p>
+      <w:pPr>
+        <w:pStyle w:val="Ttigkeitsbeschreibung"/>
+        <w:rPr>
+          <w:b/>
+          <w:bCs/>
+          <w:lang w:val="en-GB"/>
+        </w:rPr>
+      </w:pPr>
+      <w:r>
+        <w:rPr>
+          <w:lang w:val="en-GB"/>
+        </w:rPr>
         <w:t>01/2002 - 12/2004</w:t>
       </w:r>
-      <w:r>
+      <w:proofErr w:type="spellStart"/>
+      <w:proofErr w:type="spellEnd"/>
+      <w:proofErr w:type="spellStart"/>
+      <w:proofErr w:type="spellEnd"/>
+      <w:r>
+        <w:rPr>
+          <w:lang w:val="en-GB"/>
+        </w:rPr>
         <w:t xml:space="preserve">: </w:t>
       </w:r>
       <w:r>
         <w:rPr>
           <w:b/>
           <w:bCs/>
+          <w:lang w:val="en-GB"/>
         </w:rPr>
         <w:t>Softwareentwickler, Praktikum</w:t>
       </w:r>
+      <w:proofErr w:type="spellStart"/>
+      <w:proofErr w:type="spellEnd"/>
     </w:p>
     <w:p>
       <w:pPr>
@@ -7170,12 +7787,14 @@
         <w:rPr>
           <w:b/>
           <w:bCs/>
-        </w:rPr>
-      </w:pPr>
-      <w:r>
-        <w:rPr>
-          <w:b/>
-          <w:bCs/>
+          <w:lang w:val="en-GB"/>
+        </w:rPr>
+      </w:pPr>
+      <w:r>
+        <w:rPr>
+          <w:b/>
+          <w:bCs/>
+          <w:lang w:val="en-GB"/>
         </w:rPr>
         <w:t>FastVis</w:t>
       </w:r>
@@ -7183,6 +7802,7 @@
         <w:rPr>
           <w:b/>
           <w:bCs/>
+          <w:lang w:val="en-GB"/>
         </w:rPr>
         <w:t xml:space="preserve"> für</w:t>
       </w:r>
@@ -7190,6 +7810,7 @@
         <w:rPr>
           <w:b/>
           <w:bCs/>
+          <w:lang w:val="en-GB"/>
         </w:rPr>
         <w:t xml:space="preserve"> </w:t>
       </w:r>
@@ -7198,6 +7819,7 @@
           <w:b/>
           <w:bCs/>
           <w:noProof/>
+          <w:lang w:val="en-GB"/>
         </w:rPr>
         <w:t>Sandoz Kundl</w:t>
       </w:r>
@@ -7218,6 +7840,8 @@
         </w:rPr>
         <w:t>Visualisieren und vergleichen von Messdaten</w:t>
       </w:r>
+      <w:proofErr w:type="spellStart"/>
+      <w:proofErr w:type="spellEnd"/>
       <w:r>
         <w:rPr>
           <w:bCs/>
@@ -8741,10 +9365,10 @@
       <w:t xml:space="preserve">Stand vom </w:t>
     </w:r>
     <w:r>
-      <w:t>29. Dezember 2025</w:t>
+      <w:t>31. Dezember 2025</w:t>
     </w:r>
-    <w:proofErr w:type="gramStart"/>
-    <w:proofErr w:type="gramEnd"/>
+    <w:proofErr w:type="spellStart"/>
+    <w:proofErr w:type="spellEnd"/>
     <w:r>
       <w:tab/>
     </w:r>
@@ -8792,8 +9416,10 @@
       <w:t xml:space="preserve"> </w:t>
     </w:r>
     <w:r>
-      <w:t>29. Dezember 2025</w:t>
+      <w:t>31. Dezember 2025</w:t>
     </w:r>
+    <w:proofErr w:type="spellStart"/>
+    <w:proofErr w:type="spellEnd"/>
     <w:r>
       <w:tab/>
     </w:r>
@@ -10276,7 +10902,6 @@
   <w:style w:type="character" w:default="1" w:styleId="Absatz-Standardschriftart">
     <w:name w:val="Default Paragraph Font"/>
     <w:uiPriority w:val="1"/>
-    <w:semiHidden/>
     <w:unhideWhenUsed/>
   </w:style>
   <w:style w:type="table" w:default="1" w:styleId="NormaleTabelle">

</xml_diff>